<commit_message>
Renamed data models to data sources
</commit_message>
<xml_diff>
--- a/docs/Data_models.docx
+++ b/docs/Data_models.docx
@@ -2252,7 +2252,20 @@
         <w:rPr>
           <w:lang w:val="en-GB"/>
         </w:rPr>
-        <w:t>CDM merging from different sources should be able to add columns, not only replace.</w:t>
+        <w:t xml:space="preserve">The following mappings reflect the </w:t>
+      </w:r>
+      <w:r>
+        <w:rPr>
+          <w:b/>
+          <w:lang w:val="en-GB"/>
+        </w:rPr>
+        <w:t xml:space="preserve">initial </w:t>
+      </w:r>
+      <w:r>
+        <w:rPr>
+          <w:lang w:val="en-GB"/>
+        </w:rPr>
+        <w:t>mapping from a specific data source.</w:t>
       </w:r>
     </w:p>
     <w:p>
@@ -2267,6 +2280,9 @@
         <w:t xml:space="preserve"> generic</w:t>
       </w:r>
       <w:bookmarkEnd w:id="3"/>
+      <w:r>
+        <w:t xml:space="preserve"> (imma1)</w:t>
+      </w:r>
     </w:p>
     <w:p>
       <w:pPr>
@@ -2305,20 +2321,39 @@
         <w:t xml:space="preserve"> file</w:t>
       </w:r>
       <w:r>
-        <w:t xml:space="preserve">, as it is understood not to be applicable to </w:t>
-      </w:r>
-      <w:r>
-        <w:t>imma1.</w:t>
-      </w:r>
-    </w:p>
-    <w:p>
-      <w:proofErr w:type="gramStart"/>
-      <w:r>
-        <w:t>Anyway</w:t>
-      </w:r>
-      <w:proofErr w:type="gramEnd"/>
-      <w:r>
-        <w:t xml:space="preserve"> we have to recheck everything against the current definition!</w:t>
+        <w:t>, as it is understood not to be</w:t>
+      </w:r>
+      <w:r>
+        <w:t xml:space="preserve"> directly</w:t>
+      </w:r>
+      <w:r>
+        <w:t xml:space="preserve"> applicable </w:t>
+      </w:r>
+      <w:r>
+        <w:t>from</w:t>
+      </w:r>
+      <w:r>
+        <w:t xml:space="preserve"> </w:t>
+      </w:r>
+      <w:r>
+        <w:t>imma1</w:t>
+      </w:r>
+      <w:r>
+        <w:t xml:space="preserve">….(the corresponding </w:t>
+      </w:r>
+      <w:proofErr w:type="spellStart"/>
+      <w:r>
+        <w:t>table.psv</w:t>
+      </w:r>
+      <w:proofErr w:type="spellEnd"/>
+      <w:r>
+        <w:t xml:space="preserve"> file will have the field)</w:t>
+      </w:r>
+      <w:r>
+        <w:t xml:space="preserve"> and might be afterwards fill in by external meta dat</w:t>
+      </w:r>
+      <w:r>
+        <w:t>a (pub47….)</w:t>
       </w:r>
     </w:p>
     <w:p>
@@ -2330,6 +2365,11 @@
         <w:t>Header table</w:t>
       </w:r>
       <w:bookmarkEnd w:id="4"/>
+    </w:p>
+    <w:p>
+      <w:r>
+        <w:t>Nulls in beta release:</w:t>
+      </w:r>
     </w:p>
     <w:p>
       <w:pPr>
@@ -2339,22 +2379,8 @@
           <w:numId w:val="25"/>
         </w:numPr>
       </w:pPr>
-      <w:proofErr w:type="spellStart"/>
-      <w:r>
-        <w:t>platform_sub_type</w:t>
-      </w:r>
-      <w:proofErr w:type="spellEnd"/>
-      <w:r>
-        <w:t xml:space="preserve">: code mapping only defined for platform type </w:t>
-      </w:r>
-      <w:r>
-        <w:rPr>
-          <w:i/>
-        </w:rPr>
-        <w:t>7</w:t>
-      </w:r>
-      <w:r>
-        <w:t>, with no default value.</w:t>
+      <w:r>
+        <w:t>region: null in beta release</w:t>
       </w:r>
     </w:p>
     <w:p>
@@ -2367,20 +2393,14 @@
       </w:pPr>
       <w:proofErr w:type="spellStart"/>
       <w:r>
-        <w:t>primary_station_id_scheme</w:t>
+        <w:t>sub_</w:t>
+      </w:r>
+      <w:r>
+        <w:t>region</w:t>
       </w:r>
       <w:proofErr w:type="spellEnd"/>
       <w:r>
-        <w:t xml:space="preserve">: code mapping only defined for platform type </w:t>
-      </w:r>
-      <w:r>
-        <w:rPr>
-          <w:i/>
-        </w:rPr>
-        <w:t>7</w:t>
-      </w:r>
-      <w:r>
-        <w:t>, with default value to 5.</w:t>
+        <w:t>: null in beta release</w:t>
       </w:r>
     </w:p>
     <w:p>
@@ -2391,30 +2411,703 @@
           <w:numId w:val="25"/>
         </w:numPr>
       </w:pPr>
-      <w:r>
-        <w:t>location: dropped from current</w:t>
+      <w:proofErr w:type="spellStart"/>
+      <w:r>
+        <w:t>station_name</w:t>
+      </w:r>
+      <w:proofErr w:type="spellEnd"/>
+      <w:r>
+        <w:t>: null in beta release</w:t>
+      </w:r>
+    </w:p>
+    <w:p>
+      <w:pPr>
+        <w:pStyle w:val="ListParagraph"/>
+        <w:numPr>
+          <w:ilvl w:val="0"/>
+          <w:numId w:val="25"/>
+        </w:numPr>
+      </w:pPr>
+      <w:proofErr w:type="spellStart"/>
+      <w:r>
+        <w:t>station_heading</w:t>
+      </w:r>
+      <w:proofErr w:type="spellEnd"/>
+      <w:r>
+        <w:t>: null in beta release</w:t>
+      </w:r>
+    </w:p>
+    <w:p>
+      <w:pPr>
+        <w:pStyle w:val="ListParagraph"/>
+        <w:numPr>
+          <w:ilvl w:val="0"/>
+          <w:numId w:val="25"/>
+        </w:numPr>
+      </w:pPr>
+      <w:proofErr w:type="spellStart"/>
+      <w:r>
+        <w:t>height_of_station_above_sea_level_accuracy</w:t>
+      </w:r>
+      <w:proofErr w:type="spellEnd"/>
+      <w:r>
+        <w:t>: null in beta release</w:t>
+      </w:r>
+    </w:p>
+    <w:p>
+      <w:pPr>
+        <w:pStyle w:val="ListParagraph"/>
+        <w:numPr>
+          <w:ilvl w:val="0"/>
+          <w:numId w:val="25"/>
+        </w:numPr>
+      </w:pPr>
+      <w:proofErr w:type="spellStart"/>
+      <w:r>
+        <w:t>sea</w:t>
+      </w:r>
+      <w:r>
+        <w:t>_</w:t>
+      </w:r>
+      <w:r>
+        <w:t>level</w:t>
+      </w:r>
+      <w:r>
+        <w:t>_</w:t>
+      </w:r>
+      <w:r>
+        <w:t>datum</w:t>
+      </w:r>
+      <w:proofErr w:type="spellEnd"/>
+      <w:r>
+        <w:t xml:space="preserve">: </w:t>
+      </w:r>
+      <w:r>
+        <w:t>null in beta release</w:t>
+      </w:r>
+    </w:p>
+    <w:p>
+      <w:pPr>
+        <w:pStyle w:val="ListParagraph"/>
+        <w:numPr>
+          <w:ilvl w:val="0"/>
+          <w:numId w:val="25"/>
+        </w:numPr>
+      </w:pPr>
+      <w:proofErr w:type="spellStart"/>
+      <w:r>
+        <w:t>report_time_quality</w:t>
+      </w:r>
+      <w:proofErr w:type="spellEnd"/>
+      <w:r>
+        <w:t>: null in beta release</w:t>
+      </w:r>
+    </w:p>
+    <w:p>
+      <w:pPr>
+        <w:pStyle w:val="ListParagraph"/>
+        <w:numPr>
+          <w:ilvl w:val="0"/>
+          <w:numId w:val="25"/>
+        </w:numPr>
+      </w:pPr>
+      <w:proofErr w:type="spellStart"/>
+      <w:r>
+        <w:t>report_time_</w:t>
+      </w:r>
+      <w:r>
+        <w:t>reference</w:t>
+      </w:r>
+      <w:proofErr w:type="spellEnd"/>
+      <w:r>
+        <w:t>: null in beta release</w:t>
+      </w:r>
+    </w:p>
+    <w:p>
+      <w:pPr>
+        <w:pStyle w:val="ListParagraph"/>
+        <w:numPr>
+          <w:ilvl w:val="0"/>
+          <w:numId w:val="25"/>
+        </w:numPr>
+      </w:pPr>
+      <w:proofErr w:type="spellStart"/>
+      <w:r>
+        <w:t>profile_id</w:t>
+      </w:r>
+      <w:proofErr w:type="spellEnd"/>
+      <w:r>
+        <w:t>: null in beta release</w:t>
+      </w:r>
+    </w:p>
+    <w:p>
+      <w:pPr>
+        <w:pStyle w:val="ListParagraph"/>
+        <w:numPr>
+          <w:ilvl w:val="0"/>
+          <w:numId w:val="25"/>
+        </w:numPr>
+      </w:pPr>
+      <w:proofErr w:type="spellStart"/>
+      <w:r>
+        <w:t>events_at_station</w:t>
+      </w:r>
+      <w:proofErr w:type="spellEnd"/>
+      <w:r>
+        <w:t>: null in beta release</w:t>
+      </w:r>
+    </w:p>
+    <w:p>
+      <w:pPr>
+        <w:pStyle w:val="ListParagraph"/>
+        <w:numPr>
+          <w:ilvl w:val="0"/>
+          <w:numId w:val="25"/>
+        </w:numPr>
+      </w:pPr>
+      <w:r>
+        <w:t>duplicates: null in beta release</w:t>
+      </w:r>
+    </w:p>
+    <w:p>
+      <w:pPr>
+        <w:pStyle w:val="ListParagraph"/>
+        <w:numPr>
+          <w:ilvl w:val="0"/>
+          <w:numId w:val="25"/>
+        </w:numPr>
+      </w:pPr>
+      <w:proofErr w:type="spellStart"/>
+      <w:r>
+        <w:t>processing_codes</w:t>
+      </w:r>
+      <w:proofErr w:type="spellEnd"/>
+      <w:r>
+        <w:t>: null in beta release</w:t>
+      </w:r>
+    </w:p>
+    <w:p>
+      <w:pPr>
+        <w:pStyle w:val="ListParagraph"/>
+        <w:numPr>
+          <w:ilvl w:val="0"/>
+          <w:numId w:val="25"/>
+        </w:numPr>
+      </w:pPr>
+      <w:proofErr w:type="spellStart"/>
+      <w:r>
+        <w:t>processing_levels</w:t>
+      </w:r>
+      <w:proofErr w:type="spellEnd"/>
+      <w:r>
+        <w:t>: null in beta release</w:t>
+      </w:r>
+    </w:p>
+    <w:p>
+      <w:r>
+        <w:t>Other issues:</w:t>
+      </w:r>
+    </w:p>
+    <w:p>
+      <w:pPr>
+        <w:pStyle w:val="ListParagraph"/>
+        <w:numPr>
+          <w:ilvl w:val="0"/>
+          <w:numId w:val="25"/>
+        </w:numPr>
+      </w:pPr>
+      <w:proofErr w:type="spellStart"/>
+      <w:r>
+        <w:t>platform_type</w:t>
+      </w:r>
+      <w:proofErr w:type="spellEnd"/>
+      <w:r>
+        <w:t xml:space="preserve">: now that we fix imma1 PT, do we want to keep </w:t>
+      </w:r>
+      <w:proofErr w:type="spellStart"/>
+      <w:r>
+        <w:t>fill_value</w:t>
+      </w:r>
+      <w:proofErr w:type="spellEnd"/>
+      <w:r>
+        <w:t xml:space="preserve"> = 2 (5 -</w:t>
+      </w:r>
+      <w:proofErr w:type="spellStart"/>
+      <w:r>
+        <w:t>imma</w:t>
+      </w:r>
+      <w:proofErr w:type="spellEnd"/>
+      <w:r>
+        <w:t>)?</w:t>
+      </w:r>
+    </w:p>
+    <w:p>
+      <w:pPr>
+        <w:pStyle w:val="ListParagraph"/>
+        <w:numPr>
+          <w:ilvl w:val="0"/>
+          <w:numId w:val="25"/>
+        </w:numPr>
+      </w:pPr>
+      <w:proofErr w:type="spellStart"/>
+      <w:r>
+        <w:t>platform_sub_type</w:t>
+      </w:r>
+      <w:proofErr w:type="spellEnd"/>
+      <w:r>
+        <w:t xml:space="preserve">: code mapping only defined for platform type </w:t>
+      </w:r>
+      <w:r>
+        <w:rPr>
+          <w:i/>
+        </w:rPr>
+        <w:t>7</w:t>
+      </w:r>
+      <w:r>
+        <w:t>, with no default value.</w:t>
+      </w:r>
+    </w:p>
+    <w:p>
+      <w:pPr>
+        <w:pStyle w:val="ListParagraph"/>
+        <w:numPr>
+          <w:ilvl w:val="0"/>
+          <w:numId w:val="25"/>
+        </w:numPr>
+      </w:pPr>
+      <w:proofErr w:type="spellStart"/>
+      <w:r>
+        <w:t>primary_station_id_scheme</w:t>
+      </w:r>
+      <w:proofErr w:type="spellEnd"/>
+      <w:r>
+        <w:t xml:space="preserve">: code mapping only defined for platform type </w:t>
+      </w:r>
+      <w:r>
+        <w:rPr>
+          <w:i/>
+        </w:rPr>
+        <w:t>7</w:t>
+      </w:r>
+      <w:r>
+        <w:t>, with default value to 5. Is it here where we want to add the station id classifications?</w:t>
+      </w:r>
+    </w:p>
+    <w:p>
+      <w:pPr>
+        <w:pStyle w:val="ListParagraph"/>
+        <w:numPr>
+          <w:ilvl w:val="0"/>
+          <w:numId w:val="25"/>
+        </w:numPr>
+        <w:jc w:val="both"/>
+      </w:pPr>
+      <w:r>
+        <w:t xml:space="preserve">location: </w:t>
+      </w:r>
+      <w:r>
+        <w:t>this was added in the very last minute to beta release and it is not in cdm_latest.pdf, so it is not included in the current</w:t>
+      </w:r>
+      <w:r>
+        <w:t xml:space="preserve"> mapping.</w:t>
+      </w:r>
+    </w:p>
+    <w:p>
+      <w:pPr>
+        <w:pStyle w:val="ListParagraph"/>
+        <w:numPr>
+          <w:ilvl w:val="0"/>
+          <w:numId w:val="25"/>
+        </w:numPr>
+        <w:jc w:val="both"/>
+      </w:pPr>
+      <w:proofErr w:type="spellStart"/>
+      <w:r>
+        <w:t>report_id</w:t>
+      </w:r>
+      <w:proofErr w:type="spellEnd"/>
+      <w:r>
+        <w:t xml:space="preserve">, </w:t>
+      </w:r>
+      <w:proofErr w:type="spellStart"/>
+      <w:r>
+        <w:t>source_id</w:t>
+      </w:r>
+      <w:proofErr w:type="spellEnd"/>
+      <w:r>
+        <w:t xml:space="preserve"> is ‘</w:t>
+      </w:r>
+      <w:r>
+        <w:t>ICOADS-3-0-0T</w:t>
+      </w:r>
+      <w:r>
+        <w:t>’ and we are using a data format., not data source to distinguish between mappings!</w:t>
+      </w:r>
+    </w:p>
+    <w:p>
+      <w:pPr>
+        <w:pStyle w:val="Heading3"/>
+      </w:pPr>
+      <w:bookmarkStart w:id="5" w:name="_Toc10537973"/>
+      <w:r>
+        <w:lastRenderedPageBreak/>
+        <w:t>Observations tables</w:t>
+      </w:r>
+      <w:bookmarkEnd w:id="5"/>
+    </w:p>
+    <w:p>
+      <w:r>
+        <w:t>Null in beta release:</w:t>
+      </w:r>
+    </w:p>
+    <w:p>
+      <w:pPr>
+        <w:pStyle w:val="ListParagraph"/>
+        <w:numPr>
+          <w:ilvl w:val="0"/>
+          <w:numId w:val="29"/>
+        </w:numPr>
+      </w:pPr>
+      <w:proofErr w:type="spellStart"/>
+      <w:r>
+        <w:t>observation_height_above_stations_surface</w:t>
+      </w:r>
+      <w:proofErr w:type="spellEnd"/>
+      <w:r>
+        <w:t>: null in beta release</w:t>
+      </w:r>
+    </w:p>
+    <w:p>
+      <w:pPr>
+        <w:pStyle w:val="ListParagraph"/>
+        <w:numPr>
+          <w:ilvl w:val="0"/>
+          <w:numId w:val="29"/>
+        </w:numPr>
+      </w:pPr>
+      <w:proofErr w:type="spellStart"/>
+      <w:r>
+        <w:t>secondary_variable</w:t>
+      </w:r>
+      <w:proofErr w:type="spellEnd"/>
+      <w:r>
+        <w:t>: null in beta release</w:t>
+      </w:r>
+    </w:p>
+    <w:p>
+      <w:pPr>
+        <w:pStyle w:val="ListParagraph"/>
+        <w:numPr>
+          <w:ilvl w:val="0"/>
+          <w:numId w:val="29"/>
+        </w:numPr>
+      </w:pPr>
+      <w:proofErr w:type="spellStart"/>
+      <w:r>
+        <w:t>secondary_va</w:t>
+      </w:r>
+      <w:r>
+        <w:t>lue</w:t>
+      </w:r>
+      <w:proofErr w:type="spellEnd"/>
+      <w:r>
+        <w:t>: null in beta release</w:t>
+      </w:r>
+    </w:p>
+    <w:p>
+      <w:pPr>
+        <w:pStyle w:val="ListParagraph"/>
+        <w:numPr>
+          <w:ilvl w:val="0"/>
+          <w:numId w:val="29"/>
+        </w:numPr>
+      </w:pPr>
+      <w:proofErr w:type="spellStart"/>
+      <w:r>
+        <w:t>code_table</w:t>
+      </w:r>
+      <w:proofErr w:type="spellEnd"/>
+      <w:r>
+        <w:t>: null in beta release</w:t>
+      </w:r>
+    </w:p>
+    <w:p>
+      <w:pPr>
+        <w:pStyle w:val="ListParagraph"/>
+        <w:numPr>
+          <w:ilvl w:val="0"/>
+          <w:numId w:val="29"/>
+        </w:numPr>
+      </w:pPr>
+      <w:proofErr w:type="spellStart"/>
+      <w:r>
+        <w:t>location_method</w:t>
+      </w:r>
+      <w:proofErr w:type="spellEnd"/>
+      <w:r>
+        <w:t>: null in beta release</w:t>
+      </w:r>
+    </w:p>
+    <w:p>
+      <w:pPr>
+        <w:pStyle w:val="ListParagraph"/>
+        <w:numPr>
+          <w:ilvl w:val="0"/>
+          <w:numId w:val="29"/>
+        </w:numPr>
+      </w:pPr>
+      <w:proofErr w:type="spellStart"/>
+      <w:r>
+        <w:t>z_coordinate_method</w:t>
+      </w:r>
+      <w:proofErr w:type="spellEnd"/>
+      <w:r>
+        <w:t>:</w:t>
       </w:r>
       <w:r>
         <w:t xml:space="preserve"> </w:t>
       </w:r>
+      <w:r>
+        <w:t>null in beta release</w:t>
+      </w:r>
+    </w:p>
+    <w:p>
+      <w:pPr>
+        <w:pStyle w:val="ListParagraph"/>
+        <w:numPr>
+          <w:ilvl w:val="0"/>
+          <w:numId w:val="29"/>
+        </w:numPr>
+      </w:pPr>
       <w:proofErr w:type="spellStart"/>
       <w:r>
-        <w:t>cdm</w:t>
+        <w:t>bbox_min_longitude</w:t>
       </w:r>
       <w:proofErr w:type="spellEnd"/>
       <w:r>
-        <w:t>?</w:t>
-      </w:r>
-    </w:p>
-    <w:p>
-      <w:pPr>
-        <w:pStyle w:val="Heading3"/>
-      </w:pPr>
-      <w:bookmarkStart w:id="5" w:name="_Toc10537973"/>
-      <w:r>
-        <w:t>Observations tables</w:t>
-      </w:r>
-      <w:bookmarkEnd w:id="5"/>
+        <w:t>:</w:t>
+      </w:r>
+      <w:r>
+        <w:t xml:space="preserve"> </w:t>
+      </w:r>
+      <w:r>
+        <w:t>null in beta release</w:t>
+      </w:r>
+    </w:p>
+    <w:p>
+      <w:pPr>
+        <w:pStyle w:val="ListParagraph"/>
+        <w:numPr>
+          <w:ilvl w:val="0"/>
+          <w:numId w:val="29"/>
+        </w:numPr>
+      </w:pPr>
+      <w:proofErr w:type="spellStart"/>
+      <w:r>
+        <w:t>bbox_m</w:t>
+      </w:r>
+      <w:r>
+        <w:t>ax</w:t>
+      </w:r>
+      <w:r>
+        <w:t>_longitude</w:t>
+      </w:r>
+      <w:proofErr w:type="spellEnd"/>
+      <w:r>
+        <w:t>:</w:t>
+      </w:r>
+      <w:r>
+        <w:t xml:space="preserve"> </w:t>
+      </w:r>
+      <w:r>
+        <w:t>null in beta release</w:t>
+      </w:r>
+    </w:p>
+    <w:p>
+      <w:pPr>
+        <w:pStyle w:val="ListParagraph"/>
+        <w:numPr>
+          <w:ilvl w:val="0"/>
+          <w:numId w:val="29"/>
+        </w:numPr>
+      </w:pPr>
+      <w:proofErr w:type="spellStart"/>
+      <w:r>
+        <w:t>bbox_min_l</w:t>
+      </w:r>
+      <w:r>
+        <w:t>ati</w:t>
+      </w:r>
+      <w:r>
+        <w:t>tude</w:t>
+      </w:r>
+      <w:proofErr w:type="spellEnd"/>
+      <w:r>
+        <w:t>:</w:t>
+      </w:r>
+      <w:r>
+        <w:t xml:space="preserve"> </w:t>
+      </w:r>
+      <w:r>
+        <w:t>null in beta release</w:t>
+      </w:r>
+    </w:p>
+    <w:p>
+      <w:pPr>
+        <w:pStyle w:val="ListParagraph"/>
+        <w:numPr>
+          <w:ilvl w:val="0"/>
+          <w:numId w:val="29"/>
+        </w:numPr>
+      </w:pPr>
+      <w:proofErr w:type="spellStart"/>
+      <w:r>
+        <w:t>bbox_m</w:t>
+      </w:r>
+      <w:r>
+        <w:t>ax</w:t>
+      </w:r>
+      <w:r>
+        <w:t>_</w:t>
+      </w:r>
+      <w:r>
+        <w:t>lat</w:t>
+      </w:r>
+      <w:r>
+        <w:t>itude</w:t>
+      </w:r>
+      <w:proofErr w:type="spellEnd"/>
+      <w:r>
+        <w:t>:</w:t>
+      </w:r>
+      <w:r>
+        <w:t xml:space="preserve"> </w:t>
+      </w:r>
+      <w:r>
+        <w:t>null in beta release</w:t>
+      </w:r>
+    </w:p>
+    <w:p>
+      <w:pPr>
+        <w:pStyle w:val="ListParagraph"/>
+        <w:numPr>
+          <w:ilvl w:val="0"/>
+          <w:numId w:val="29"/>
+        </w:numPr>
+      </w:pPr>
+      <w:proofErr w:type="spellStart"/>
+      <w:r>
+        <w:t>sensor_id</w:t>
+      </w:r>
+      <w:proofErr w:type="spellEnd"/>
+      <w:r>
+        <w:t>: null in beta release</w:t>
+      </w:r>
+    </w:p>
+    <w:p>
+      <w:pPr>
+        <w:pStyle w:val="ListParagraph"/>
+        <w:numPr>
+          <w:ilvl w:val="0"/>
+          <w:numId w:val="29"/>
+        </w:numPr>
+      </w:pPr>
+      <w:proofErr w:type="spellStart"/>
+      <w:r>
+        <w:t>original_code_table</w:t>
+      </w:r>
+      <w:proofErr w:type="spellEnd"/>
+      <w:r>
+        <w:t>:</w:t>
+      </w:r>
+    </w:p>
+    <w:p>
+      <w:pPr>
+        <w:pStyle w:val="ListParagraph"/>
+        <w:numPr>
+          <w:ilvl w:val="0"/>
+          <w:numId w:val="29"/>
+        </w:numPr>
+      </w:pPr>
+      <w:proofErr w:type="spellStart"/>
+      <w:r>
+        <w:t>processing_code</w:t>
+      </w:r>
+      <w:proofErr w:type="spellEnd"/>
+      <w:r>
+        <w:t>:</w:t>
+      </w:r>
+    </w:p>
+    <w:p>
+      <w:pPr>
+        <w:pStyle w:val="ListParagraph"/>
+        <w:numPr>
+          <w:ilvl w:val="0"/>
+          <w:numId w:val="29"/>
+        </w:numPr>
+      </w:pPr>
+      <w:proofErr w:type="spellStart"/>
+      <w:r>
+        <w:t>adjustment_id</w:t>
+      </w:r>
+      <w:proofErr w:type="spellEnd"/>
+      <w:r>
+        <w:t>:</w:t>
+      </w:r>
+    </w:p>
+    <w:p>
+      <w:r>
+        <w:t>Other issues:</w:t>
+      </w:r>
+    </w:p>
+    <w:p>
+      <w:pPr>
+        <w:pStyle w:val="ListParagraph"/>
+        <w:numPr>
+          <w:ilvl w:val="0"/>
+          <w:numId w:val="28"/>
+        </w:numPr>
+      </w:pPr>
+      <w:proofErr w:type="spellStart"/>
+      <w:r>
+        <w:t>report_id</w:t>
+      </w:r>
+      <w:proofErr w:type="spellEnd"/>
+      <w:r>
+        <w:t xml:space="preserve">, </w:t>
+      </w:r>
+      <w:proofErr w:type="spellStart"/>
+      <w:r>
+        <w:t>observation_id</w:t>
+      </w:r>
+      <w:proofErr w:type="spellEnd"/>
+      <w:r>
+        <w:t xml:space="preserve">: </w:t>
+      </w:r>
+      <w:proofErr w:type="gramStart"/>
+      <w:r>
+        <w:t>again</w:t>
+      </w:r>
+      <w:proofErr w:type="gramEnd"/>
+      <w:r>
+        <w:t xml:space="preserve"> like in </w:t>
+      </w:r>
+      <w:proofErr w:type="spellStart"/>
+      <w:r>
+        <w:t>source_id</w:t>
+      </w:r>
+      <w:proofErr w:type="spellEnd"/>
+      <w:r>
+        <w:t xml:space="preserve"> in </w:t>
+      </w:r>
+      <w:proofErr w:type="spellStart"/>
+      <w:r>
+        <w:t>header_table</w:t>
+      </w:r>
+      <w:proofErr w:type="spellEnd"/>
+      <w:r>
+        <w:t>: data source Vs data format!</w:t>
+      </w:r>
     </w:p>
     <w:p>
       <w:pPr>
@@ -2734,6 +3427,20 @@
     </w:p>
     <w:p>
       <w:pPr>
+        <w:spacing w:before="0" w:after="0"/>
+        <w:ind w:left="1080"/>
+        <w:jc w:val="both"/>
+        <w:rPr>
+          <w:rFonts w:eastAsia="Times New Roman" w:cs="Calibri"/>
+          <w:bCs w:val="0"/>
+          <w:color w:val="auto"/>
+          <w:szCs w:val="24"/>
+          <w:lang w:val="en-GB"/>
+        </w:rPr>
+      </w:pPr>
+    </w:p>
+    <w:p>
+      <w:pPr>
         <w:pStyle w:val="ListParagraph"/>
         <w:numPr>
           <w:ilvl w:val="0"/>
@@ -2827,6 +3534,262 @@
     <w:p>
       <w:pPr>
         <w:pStyle w:val="ListParagraph"/>
+        <w:spacing w:before="0" w:after="0"/>
+        <w:jc w:val="both"/>
+        <w:rPr>
+          <w:rFonts w:eastAsia="Times New Roman" w:cs="Calibri"/>
+          <w:bCs w:val="0"/>
+          <w:color w:val="auto"/>
+          <w:szCs w:val="24"/>
+          <w:lang w:val="en-GB"/>
+        </w:rPr>
+      </w:pPr>
+      <w:r>
+        <w:rPr>
+          <w:rFonts w:eastAsia="Times New Roman" w:cs="Calibri"/>
+          <w:bCs w:val="0"/>
+          <w:color w:val="auto"/>
+          <w:szCs w:val="24"/>
+          <w:lang w:val="en-GB"/>
+        </w:rPr>
+        <w:t xml:space="preserve">This has been “historically” derived from the </w:t>
+      </w:r>
+      <w:proofErr w:type="spellStart"/>
+      <w:r>
+        <w:rPr>
+          <w:rFonts w:eastAsia="Times New Roman" w:cs="Calibri"/>
+          <w:bCs w:val="0"/>
+          <w:color w:val="auto"/>
+          <w:szCs w:val="24"/>
+          <w:lang w:val="en-GB"/>
+        </w:rPr>
+        <w:t>imma</w:t>
+      </w:r>
+      <w:proofErr w:type="spellEnd"/>
+      <w:r>
+        <w:rPr>
+          <w:rFonts w:eastAsia="Times New Roman" w:cs="Calibri"/>
+          <w:bCs w:val="0"/>
+          <w:color w:val="auto"/>
+          <w:szCs w:val="24"/>
+          <w:lang w:val="en-GB"/>
+        </w:rPr>
+        <w:t xml:space="preserve"> field</w:t>
+      </w:r>
+      <w:r>
+        <w:rPr>
+          <w:rFonts w:eastAsia="Times New Roman" w:cs="Calibri"/>
+          <w:bCs w:val="0"/>
+          <w:color w:val="auto"/>
+          <w:szCs w:val="24"/>
+          <w:lang w:val="en-GB"/>
+        </w:rPr>
+        <w:t xml:space="preserve"> “scale” as 0.1 for 1 decimal places, 0.01 for two, etc….but now, it can also be </w:t>
+      </w:r>
+      <w:proofErr w:type="spellStart"/>
+      <w:r>
+        <w:rPr>
+          <w:rFonts w:eastAsia="Times New Roman" w:cs="Calibri"/>
+          <w:bCs w:val="0"/>
+          <w:color w:val="auto"/>
+          <w:szCs w:val="24"/>
+          <w:lang w:val="en-GB"/>
+        </w:rPr>
+        <w:t>dck</w:t>
+      </w:r>
+      <w:proofErr w:type="spellEnd"/>
+      <w:r>
+        <w:rPr>
+          <w:rFonts w:eastAsia="Times New Roman" w:cs="Calibri"/>
+          <w:bCs w:val="0"/>
+          <w:color w:val="auto"/>
+          <w:szCs w:val="24"/>
+          <w:lang w:val="en-GB"/>
+        </w:rPr>
+        <w:t xml:space="preserve"> dependent as we might want to add specific information that is deck-dependent</w:t>
+      </w:r>
+      <w:bookmarkStart w:id="6" w:name="_GoBack"/>
+      <w:bookmarkEnd w:id="6"/>
+    </w:p>
+    <w:p>
+      <w:pPr>
+        <w:pStyle w:val="ListParagraph"/>
+        <w:numPr>
+          <w:ilvl w:val="1"/>
+          <w:numId w:val="27"/>
+        </w:numPr>
+        <w:spacing w:before="100" w:beforeAutospacing="1" w:after="100" w:afterAutospacing="1"/>
+        <w:rPr>
+          <w:rFonts w:ascii="Times New Roman" w:eastAsia="Times New Roman" w:hAnsi="Times New Roman" w:cs="Times New Roman"/>
+          <w:bCs w:val="0"/>
+          <w:color w:val="auto"/>
+          <w:szCs w:val="24"/>
+          <w:lang w:val="en-GB"/>
+        </w:rPr>
+      </w:pPr>
+      <w:proofErr w:type="spellStart"/>
+      <w:r>
+        <w:rPr>
+          <w:rFonts w:eastAsia="Times New Roman" w:cs="Calibri"/>
+          <w:bCs w:val="0"/>
+          <w:color w:val="auto"/>
+          <w:szCs w:val="24"/>
+          <w:lang w:val="en-GB"/>
+        </w:rPr>
+        <w:t>original_precision</w:t>
+      </w:r>
+      <w:proofErr w:type="spellEnd"/>
+      <w:r>
+        <w:rPr>
+          <w:rFonts w:eastAsia="Times New Roman" w:cs="Calibri"/>
+          <w:bCs w:val="0"/>
+          <w:color w:val="auto"/>
+          <w:szCs w:val="24"/>
+          <w:lang w:val="en-GB"/>
+        </w:rPr>
+        <w:t xml:space="preserve">: </w:t>
+      </w:r>
+      <w:r>
+        <w:rPr>
+          <w:rFonts w:eastAsia="Times New Roman" w:cs="Calibri"/>
+          <w:bCs w:val="0"/>
+          <w:color w:val="auto"/>
+          <w:szCs w:val="24"/>
+          <w:lang w:val="en-GB"/>
+        </w:rPr>
+        <w:t xml:space="preserve">Original </w:t>
+      </w:r>
+      <w:proofErr w:type="spellStart"/>
+      <w:r>
+        <w:rPr>
+          <w:rFonts w:eastAsia="Times New Roman" w:cs="Calibri"/>
+          <w:bCs w:val="0"/>
+          <w:color w:val="auto"/>
+          <w:szCs w:val="24"/>
+          <w:lang w:val="en-GB"/>
+        </w:rPr>
+        <w:t>repor</w:t>
+      </w:r>
+      <w:proofErr w:type="spellEnd"/>
+      <w:r>
+        <w:rPr>
+          <w:rFonts w:eastAsia="Times New Roman" w:cs="Calibri"/>
+          <w:bCs w:val="0"/>
+          <w:color w:val="auto"/>
+          <w:szCs w:val="24"/>
+          <w:lang w:val="en-GB"/>
+        </w:rPr>
+        <w:t>􏰀ng precision in units given by ’</w:t>
+      </w:r>
+      <w:proofErr w:type="spellStart"/>
+      <w:r>
+        <w:rPr>
+          <w:rFonts w:eastAsia="Times New Roman" w:cs="Calibri"/>
+          <w:bCs w:val="0"/>
+          <w:color w:val="auto"/>
+          <w:szCs w:val="24"/>
+          <w:lang w:val="en-GB"/>
+        </w:rPr>
+        <w:t>original_units</w:t>
+      </w:r>
+      <w:proofErr w:type="spellEnd"/>
+      <w:r>
+        <w:rPr>
+          <w:rFonts w:eastAsia="Times New Roman" w:cs="Calibri"/>
+          <w:bCs w:val="0"/>
+          <w:color w:val="auto"/>
+          <w:szCs w:val="24"/>
+          <w:lang w:val="en-GB"/>
+        </w:rPr>
+        <w:t xml:space="preserve">’ </w:t>
+      </w:r>
+    </w:p>
+    <w:p>
+      <w:pPr>
+        <w:pStyle w:val="ListParagraph"/>
+        <w:numPr>
+          <w:ilvl w:val="1"/>
+          <w:numId w:val="27"/>
+        </w:numPr>
+        <w:spacing w:before="100" w:beforeAutospacing="1" w:after="100" w:afterAutospacing="1"/>
+        <w:rPr>
+          <w:rFonts w:ascii="Times New Roman" w:eastAsia="Times New Roman" w:hAnsi="Times New Roman" w:cs="Times New Roman"/>
+          <w:bCs w:val="0"/>
+          <w:color w:val="auto"/>
+          <w:szCs w:val="24"/>
+          <w:lang w:val="en-GB"/>
+        </w:rPr>
+      </w:pPr>
+      <w:proofErr w:type="spellStart"/>
+      <w:r>
+        <w:rPr>
+          <w:rFonts w:eastAsia="Times New Roman" w:cs="Calibri"/>
+          <w:bCs w:val="0"/>
+          <w:color w:val="auto"/>
+          <w:szCs w:val="24"/>
+          <w:lang w:val="en-GB"/>
+        </w:rPr>
+        <w:t>numerical_precision</w:t>
+      </w:r>
+      <w:proofErr w:type="spellEnd"/>
+      <w:r>
+        <w:rPr>
+          <w:rFonts w:eastAsia="Times New Roman" w:cs="Calibri"/>
+          <w:bCs w:val="0"/>
+          <w:color w:val="auto"/>
+          <w:szCs w:val="24"/>
+          <w:lang w:val="en-GB"/>
+        </w:rPr>
+        <w:t xml:space="preserve">: </w:t>
+      </w:r>
+      <w:proofErr w:type="spellStart"/>
+      <w:r>
+        <w:rPr>
+          <w:rFonts w:eastAsia="Times New Roman" w:cs="Calibri"/>
+          <w:bCs w:val="0"/>
+          <w:color w:val="auto"/>
+          <w:szCs w:val="24"/>
+          <w:lang w:val="en-GB"/>
+        </w:rPr>
+        <w:t>Repor</w:t>
+      </w:r>
+      <w:proofErr w:type="spellEnd"/>
+      <w:r>
+        <w:rPr>
+          <w:rFonts w:eastAsia="Times New Roman" w:cs="Calibri"/>
+          <w:bCs w:val="0"/>
+          <w:color w:val="auto"/>
+          <w:szCs w:val="24"/>
+          <w:lang w:val="en-GB"/>
+        </w:rPr>
+        <w:t xml:space="preserve">􏰀ng precision of </w:t>
+      </w:r>
+      <w:proofErr w:type="spellStart"/>
+      <w:r>
+        <w:rPr>
+          <w:rFonts w:eastAsia="Times New Roman" w:cs="Calibri"/>
+          <w:bCs w:val="0"/>
+          <w:color w:val="auto"/>
+          <w:szCs w:val="24"/>
+          <w:lang w:val="en-GB"/>
+        </w:rPr>
+        <w:t>observa</w:t>
+      </w:r>
+      <w:proofErr w:type="spellEnd"/>
+      <w:r>
+        <w:rPr>
+          <w:rFonts w:eastAsia="Times New Roman" w:cs="Calibri"/>
+          <w:bCs w:val="0"/>
+          <w:color w:val="auto"/>
+          <w:szCs w:val="24"/>
+          <w:lang w:val="en-GB"/>
+        </w:rPr>
+        <w:t xml:space="preserve">􏰀on in units given by ’units’ variable. E.g. 0.1 = reported to nearest tenth, 0.5 to nearest half etc. </w:t>
+      </w:r>
+    </w:p>
+    <w:p>
+      <w:pPr>
+        <w:pStyle w:val="ListParagraph"/>
         <w:numPr>
           <w:ilvl w:val="0"/>
           <w:numId w:val="27"/>
@@ -2932,8 +3895,9 @@
       <w:pPr>
         <w:pStyle w:val="Heading2"/>
       </w:pPr>
-      <w:bookmarkStart w:id="6" w:name="_Toc10537974"/>
-      <w:r>
+      <w:bookmarkStart w:id="7" w:name="_Toc10537974"/>
+      <w:r>
+        <w:lastRenderedPageBreak/>
         <w:t>imma1</w:t>
       </w:r>
       <w:r>
@@ -2942,13 +3906,13 @@
       <w:r>
         <w:t xml:space="preserve"> supplementals</w:t>
       </w:r>
-      <w:bookmarkEnd w:id="6"/>
+      <w:bookmarkEnd w:id="7"/>
     </w:p>
     <w:p>
       <w:pPr>
         <w:pStyle w:val="Heading3"/>
       </w:pPr>
-      <w:bookmarkStart w:id="7" w:name="_Toc10537975"/>
+      <w:bookmarkStart w:id="8" w:name="_Toc10537975"/>
       <w:r>
         <w:t>imma1_</w:t>
       </w:r>
@@ -2958,7 +3922,7 @@
       <w:r>
         <w:t xml:space="preserve"> - IMMA1 supplemental</w:t>
       </w:r>
-      <w:bookmarkEnd w:id="7"/>
+      <w:bookmarkEnd w:id="8"/>
     </w:p>
     <w:p>
       <w:pPr>
@@ -2982,8 +3946,6 @@
       <w:r>
         <w:t>Now the mapping is complete, using IMMA1 core and attachments or supplemental data where required.</w:t>
       </w:r>
-      <w:bookmarkStart w:id="8" w:name="_GoBack"/>
-      <w:bookmarkEnd w:id="8"/>
     </w:p>
     <w:p>
       <w:pPr>
@@ -2991,11 +3953,7 @@
       </w:pPr>
       <w:bookmarkStart w:id="9" w:name="_Toc10537976"/>
       <w:r>
-        <w:lastRenderedPageBreak/>
-        <w:t xml:space="preserve">imma1 </w:t>
-      </w:r>
-      <w:r>
-        <w:t>specifics</w:t>
+        <w:t>imma1 specifics</w:t>
       </w:r>
       <w:bookmarkEnd w:id="9"/>
     </w:p>
@@ -3182,11 +4140,21 @@
     <w:r>
       <w:t xml:space="preserve"> of </w:t>
     </w:r>
-    <w:fldSimple w:instr=" NUMPAGES  \* MERGEFORMAT ">
-      <w:r>
-        <w:t>37</w:t>
-      </w:r>
-    </w:fldSimple>
+    <w:r>
+      <w:fldChar w:fldCharType="begin"/>
+    </w:r>
+    <w:r>
+      <w:instrText xml:space="preserve"> NUMPAGES  \* MERGEFORMAT </w:instrText>
+    </w:r>
+    <w:r>
+      <w:fldChar w:fldCharType="separate"/>
+    </w:r>
+    <w:r>
+      <w:t>37</w:t>
+    </w:r>
+    <w:r>
+      <w:fldChar w:fldCharType="end"/>
+    </w:r>
     <w:r>
       <w:tab/>
       <w:t xml:space="preserve"> </w:t>
@@ -3201,7 +4169,7 @@
       <w:fldChar w:fldCharType="separate"/>
     </w:r>
     <w:r>
-      <w:t>6/4/19</w:t>
+      <w:t>8/5/19</w:t>
     </w:r>
     <w:r>
       <w:fldChar w:fldCharType="end"/>
@@ -3286,7 +4254,7 @@
             </wp:anchor>
           </w:drawing>
         </mc:Choice>
-        <mc:Fallback xmlns:a="http://schemas.openxmlformats.org/drawingml/2006/main" xmlns:pic="http://schemas.openxmlformats.org/drawingml/2006/picture" xmlns:a14="http://schemas.microsoft.com/office/drawing/2010/main" xmlns:mv="urn:schemas-microsoft-com:mac:vml" xmlns:mo="http://schemas.microsoft.com/office/mac/office/2008/main">
+        <mc:Fallback xmlns:mo="http://schemas.microsoft.com/office/mac/office/2008/main" xmlns:mv="urn:schemas-microsoft-com:mac:vml" xmlns:a14="http://schemas.microsoft.com/office/drawing/2010/main" xmlns:pic="http://schemas.openxmlformats.org/drawingml/2006/picture" xmlns:a="http://schemas.openxmlformats.org/drawingml/2006/main">
           <w:pict w14:anchorId="1C36B77A">
             <v:rect id="Rectangle 3" style="position:absolute;margin-left:-6.3pt;margin-top:-27.05pt;width:603pt;height:83.85pt;z-index:-251658240;visibility:visible;mso-wrap-style:square;mso-width-percent:0;mso-height-percent:0;mso-wrap-distance-left:9pt;mso-wrap-distance-top:0;mso-wrap-distance-right:9pt;mso-wrap-distance-bottom:0;mso-position-horizontal:absolute;mso-position-horizontal-relative:page;mso-position-vertical:absolute;mso-position-vertical-relative:text;mso-width-percent:0;mso-height-percent:0;mso-width-relative:margin;mso-height-relative:margin;v-text-anchor:middle" o:spid="_x0000_s1026" fillcolor="black [3200]" strokecolor="black [1600]" strokeweight="2pt" w14:anchorId="37289272" o:gfxdata="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">
               <w10:wrap anchorx="page"/>
@@ -3682,11 +4650,21 @@
     <w:r>
       <w:t xml:space="preserve"> of </w:t>
     </w:r>
-    <w:fldSimple w:instr=" NUMPAGES  \* MERGEFORMAT ">
-      <w:r>
-        <w:t>37</w:t>
-      </w:r>
-    </w:fldSimple>
+    <w:r>
+      <w:fldChar w:fldCharType="begin"/>
+    </w:r>
+    <w:r>
+      <w:instrText xml:space="preserve"> NUMPAGES  \* MERGEFORMAT </w:instrText>
+    </w:r>
+    <w:r>
+      <w:fldChar w:fldCharType="separate"/>
+    </w:r>
+    <w:r>
+      <w:t>37</w:t>
+    </w:r>
+    <w:r>
+      <w:fldChar w:fldCharType="end"/>
+    </w:r>
     <w:r>
       <w:tab/>
       <w:t xml:space="preserve"> </w:t>
@@ -3701,7 +4679,7 @@
       <w:fldChar w:fldCharType="separate"/>
     </w:r>
     <w:r>
-      <w:t>6/4/19</w:t>
+      <w:t>8/5/19</w:t>
     </w:r>
     <w:r>
       <w:fldChar w:fldCharType="end"/>
@@ -3888,7 +4866,7 @@
             </wp:anchor>
           </w:drawing>
         </mc:Choice>
-        <mc:Fallback xmlns:a="http://schemas.openxmlformats.org/drawingml/2006/main" xmlns:pic="http://schemas.openxmlformats.org/drawingml/2006/picture" xmlns:a14="http://schemas.microsoft.com/office/drawing/2010/main" xmlns:mv="urn:schemas-microsoft-com:mac:vml" xmlns:mo="http://schemas.microsoft.com/office/mac/office/2008/main">
+        <mc:Fallback xmlns:mo="http://schemas.microsoft.com/office/mac/office/2008/main" xmlns:mv="urn:schemas-microsoft-com:mac:vml" xmlns:a14="http://schemas.microsoft.com/office/drawing/2010/main" xmlns:pic="http://schemas.openxmlformats.org/drawingml/2006/picture" xmlns:a="http://schemas.openxmlformats.org/drawingml/2006/main">
           <w:pict w14:anchorId="3CF6B894">
             <v:line id="Straight Connector 16" style="position:absolute;z-index:251668480;visibility:visible;mso-wrap-style:square;mso-width-percent:0;mso-height-percent:0;mso-wrap-distance-left:9pt;mso-wrap-distance-top:0;mso-wrap-distance-right:9pt;mso-wrap-distance-bottom:0;mso-position-horizontal:absolute;mso-position-horizontal-relative:margin;mso-position-vertical:absolute;mso-position-vertical-relative:text;mso-width-percent:0;mso-height-percent:0;mso-width-relative:margin;mso-height-relative:margin" o:spid="_x0000_s1026" strokecolor="#47b3c6" from="-54pt,23.55pt" to="540pt,23.55pt" w14:anchorId="142E4992" o:gfxdata="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">
               <w10:wrap anchorx="margin"/>
@@ -4076,7 +5054,7 @@
             </wp:anchor>
           </w:drawing>
         </mc:Choice>
-        <mc:Fallback xmlns:a="http://schemas.openxmlformats.org/drawingml/2006/main" xmlns:pic="http://schemas.openxmlformats.org/drawingml/2006/picture" xmlns:a14="http://schemas.microsoft.com/office/drawing/2010/main" xmlns:ma14="http://schemas.microsoft.com/office/mac/drawingml/2011/main" xmlns:mv="urn:schemas-microsoft-com:mac:vml" xmlns:mo="http://schemas.microsoft.com/office/mac/office/2008/main">
+        <mc:Fallback xmlns:mo="http://schemas.microsoft.com/office/mac/office/2008/main" xmlns:mv="urn:schemas-microsoft-com:mac:vml" xmlns:ma14="http://schemas.microsoft.com/office/mac/drawingml/2011/main" xmlns:a14="http://schemas.microsoft.com/office/drawing/2010/main" xmlns:pic="http://schemas.openxmlformats.org/drawingml/2006/picture" xmlns:a="http://schemas.openxmlformats.org/drawingml/2006/main">
           <w:pict w14:anchorId="7C0EA588">
             <v:rect id="Rectangle 4" style="position:absolute;margin-left:0;margin-top:117.8pt;width:603pt;height:55.75pt;z-index:-251664384;visibility:visible;mso-wrap-style:square;mso-width-percent:0;mso-height-percent:0;mso-wrap-distance-left:9pt;mso-wrap-distance-top:0;mso-wrap-distance-right:9pt;mso-wrap-distance-bottom:0;mso-position-horizontal:left;mso-position-horizontal-relative:page;mso-position-vertical:absolute;mso-position-vertical-relative:text;mso-width-percent:0;mso-height-percent:0;mso-width-relative:margin;mso-height-relative:margin;v-text-anchor:middle" o:spid="_x0000_s1026" fillcolor="#7a0b2c" stroked="f" strokeweight="2pt" w14:anchorId="5FBEBC42" o:gfxdata="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">
               <w10:wrap anchorx="page"/>
@@ -4125,7 +5103,7 @@
                       <a:effectLst/>
                       <a:extLst>
                         <a:ext uri="{C572A759-6A51-4108-AA02-DFA0A04FC94B}">
-                          <ma14:wrappingTextBoxFlag xmlns:ma14="http://schemas.microsoft.com/office/mac/drawingml/2011/main" xmlns:w="http://schemas.openxmlformats.org/wordprocessingml/2006/main" xmlns:w10="urn:schemas-microsoft-com:office:word" xmlns:v="urn:schemas-microsoft-com:vml" xmlns:o="urn:schemas-microsoft-com:office:office" xmlns:mv="urn:schemas-microsoft-com:mac:vml" xmlns:mo="http://schemas.microsoft.com/office/mac/office/2008/main" xmlns=""/>
+                          <ma14:wrappingTextBoxFlag xmlns="" xmlns:mo="http://schemas.microsoft.com/office/mac/office/2008/main" xmlns:mv="urn:schemas-microsoft-com:mac:vml" xmlns:o="urn:schemas-microsoft-com:office:office" xmlns:v="urn:schemas-microsoft-com:vml" xmlns:w10="urn:schemas-microsoft-com:office:word" xmlns:w="http://schemas.openxmlformats.org/wordprocessingml/2006/main" xmlns:ma14="http://schemas.microsoft.com/office/mac/drawingml/2011/main"/>
                         </a:ext>
                       </a:extLst>
                     </wps:spPr>
@@ -4349,7 +5327,7 @@
                   </a:ln>
                   <a:extLst>
                     <a:ext uri="{53640926-AAD7-44d8-BBD7-CCE9431645EC}">
-                      <a14:shadowObscured xmlns:ma14="http://schemas.microsoft.com/office/mac/drawingml/2011/main" xmlns:a14="http://schemas.microsoft.com/office/drawing/2010/main" xmlns:w="http://schemas.openxmlformats.org/wordprocessingml/2006/main" xmlns:w10="urn:schemas-microsoft-com:office:word" xmlns:v="urn:schemas-microsoft-com:vml" xmlns:o="urn:schemas-microsoft-com:office:office" xmlns="" xmlns:mv="urn:schemas-microsoft-com:mac:vml" xmlns:mo="http://schemas.microsoft.com/office/mac/office/2008/main"/>
+                      <a14:shadowObscured xmlns:mo="http://schemas.microsoft.com/office/mac/office/2008/main" xmlns:mv="urn:schemas-microsoft-com:mac:vml" xmlns="" xmlns:o="urn:schemas-microsoft-com:office:office" xmlns:v="urn:schemas-microsoft-com:vml" xmlns:w10="urn:schemas-microsoft-com:office:word" xmlns:w="http://schemas.openxmlformats.org/wordprocessingml/2006/main" xmlns:a14="http://schemas.microsoft.com/office/drawing/2010/main" xmlns:ma14="http://schemas.microsoft.com/office/mac/drawingml/2011/main"/>
                     </a:ext>
                   </a:extLst>
                 </pic:spPr>
@@ -4542,7 +5520,7 @@
             </wp:anchor>
           </w:drawing>
         </mc:Choice>
-        <mc:Fallback xmlns:a="http://schemas.openxmlformats.org/drawingml/2006/main" xmlns:pic="http://schemas.openxmlformats.org/drawingml/2006/picture" xmlns:a14="http://schemas.microsoft.com/office/drawing/2010/main" xmlns:mv="urn:schemas-microsoft-com:mac:vml" xmlns:mo="http://schemas.microsoft.com/office/mac/office/2008/main">
+        <mc:Fallback xmlns:mo="http://schemas.microsoft.com/office/mac/office/2008/main" xmlns:mv="urn:schemas-microsoft-com:mac:vml" xmlns:a14="http://schemas.microsoft.com/office/drawing/2010/main" xmlns:pic="http://schemas.openxmlformats.org/drawingml/2006/picture" xmlns:a="http://schemas.openxmlformats.org/drawingml/2006/main">
           <w:pict w14:anchorId="2FF1123A">
             <v:line id="Straight Connector 42" style="position:absolute;z-index:251702272;visibility:visible;mso-wrap-style:square;mso-width-percent:0;mso-height-percent:0;mso-wrap-distance-left:9pt;mso-wrap-distance-top:0;mso-wrap-distance-right:9pt;mso-wrap-distance-bottom:0;mso-position-horizontal:absolute;mso-position-horizontal-relative:margin;mso-position-vertical:absolute;mso-position-vertical-relative:text;mso-width-percent:0;mso-height-percent:0;mso-width-relative:margin;mso-height-relative:margin" o:spid="_x0000_s1026" strokecolor="#7a0b2c" from="-54pt,23.55pt" to="540pt,23.55pt" w14:anchorId="28582C65" o:gfxdata="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">
               <w10:wrap anchorx="margin"/>
@@ -4699,7 +5677,7 @@
                       <a:effectLst/>
                       <a:extLst>
                         <a:ext uri="{C572A759-6A51-4108-AA02-DFA0A04FC94B}">
-                          <ma14:wrappingTextBoxFlag xmlns:ma14="http://schemas.microsoft.com/office/mac/drawingml/2011/main" xmlns:w="http://schemas.openxmlformats.org/wordprocessingml/2006/main" xmlns:w10="urn:schemas-microsoft-com:office:word" xmlns:v="urn:schemas-microsoft-com:vml" xmlns:o="urn:schemas-microsoft-com:office:office" xmlns:mv="urn:schemas-microsoft-com:mac:vml" xmlns:mo="http://schemas.microsoft.com/office/mac/office/2008/main" xmlns=""/>
+                          <ma14:wrappingTextBoxFlag xmlns="" xmlns:mo="http://schemas.microsoft.com/office/mac/office/2008/main" xmlns:mv="urn:schemas-microsoft-com:mac:vml" xmlns:o="urn:schemas-microsoft-com:office:office" xmlns:v="urn:schemas-microsoft-com:vml" xmlns:w10="urn:schemas-microsoft-com:office:word" xmlns:w="http://schemas.openxmlformats.org/wordprocessingml/2006/main" xmlns:ma14="http://schemas.microsoft.com/office/mac/drawingml/2011/main"/>
                         </a:ext>
                       </a:extLst>
                     </wps:spPr>
@@ -4855,7 +5833,7 @@
             </wp:anchor>
           </w:drawing>
         </mc:Choice>
-        <mc:Fallback xmlns:a="http://schemas.openxmlformats.org/drawingml/2006/main" xmlns:pic="http://schemas.openxmlformats.org/drawingml/2006/picture" xmlns:a14="http://schemas.microsoft.com/office/drawing/2010/main" xmlns:ma14="http://schemas.microsoft.com/office/mac/drawingml/2011/main" xmlns:mv="urn:schemas-microsoft-com:mac:vml" xmlns:mo="http://schemas.microsoft.com/office/mac/office/2008/main">
+        <mc:Fallback xmlns:mo="http://schemas.microsoft.com/office/mac/office/2008/main" xmlns:mv="urn:schemas-microsoft-com:mac:vml" xmlns:ma14="http://schemas.microsoft.com/office/mac/drawingml/2011/main" xmlns:a14="http://schemas.microsoft.com/office/drawing/2010/main" xmlns:pic="http://schemas.openxmlformats.org/drawingml/2006/picture" xmlns:a="http://schemas.openxmlformats.org/drawingml/2006/main">
           <w:pict w14:anchorId="46D0E3A0">
             <v:rect id="Rectangle 13" style="position:absolute;margin-left:0;margin-top:0;width:603pt;height:91.6pt;z-index:-251643904;visibility:visible;mso-wrap-style:square;mso-width-percent:0;mso-height-percent:0;mso-wrap-distance-left:9pt;mso-wrap-distance-top:0;mso-wrap-distance-right:9pt;mso-wrap-distance-bottom:0;mso-position-horizontal:left;mso-position-horizontal-relative:page;mso-position-vertical:absolute;mso-position-vertical-relative:page;mso-width-percent:0;mso-height-percent:0;mso-width-relative:margin;mso-height-relative:margin;v-text-anchor:middle" o:spid="_x0000_s1026" fillcolor="#47b3c6" stroked="f" strokeweight="2pt" w14:anchorId="4AD5BE7A" o:gfxdata="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">
               <w10:wrap type="through" anchorx="page" anchory="page"/>
@@ -5391,6 +6369,119 @@
     </w:lvl>
   </w:abstractNum>
   <w:abstractNum w:abstractNumId="7" w15:restartNumberingAfterBreak="0">
+    <w:nsid w:val="0FD175B8"/>
+    <w:multiLevelType w:val="hybridMultilevel"/>
+    <w:tmpl w:val="C5F6FB1C"/>
+    <w:lvl w:ilvl="0" w:tplc="04090001">
+      <w:start w:val="1"/>
+      <w:numFmt w:val="bullet"/>
+      <w:lvlText w:val=""/>
+      <w:lvlJc w:val="left"/>
+      <w:pPr>
+        <w:ind w:left="720" w:hanging="360"/>
+      </w:pPr>
+      <w:rPr>
+        <w:rFonts w:ascii="Symbol" w:hAnsi="Symbol" w:hint="default"/>
+      </w:rPr>
+    </w:lvl>
+    <w:lvl w:ilvl="1" w:tplc="04090003" w:tentative="1">
+      <w:start w:val="1"/>
+      <w:numFmt w:val="bullet"/>
+      <w:lvlText w:val="o"/>
+      <w:lvlJc w:val="left"/>
+      <w:pPr>
+        <w:ind w:left="1440" w:hanging="360"/>
+      </w:pPr>
+      <w:rPr>
+        <w:rFonts w:ascii="Courier New" w:hAnsi="Courier New" w:cs="Courier New" w:hint="default"/>
+      </w:rPr>
+    </w:lvl>
+    <w:lvl w:ilvl="2" w:tplc="04090005" w:tentative="1">
+      <w:start w:val="1"/>
+      <w:numFmt w:val="bullet"/>
+      <w:lvlText w:val=""/>
+      <w:lvlJc w:val="left"/>
+      <w:pPr>
+        <w:ind w:left="2160" w:hanging="360"/>
+      </w:pPr>
+      <w:rPr>
+        <w:rFonts w:ascii="Wingdings" w:hAnsi="Wingdings" w:hint="default"/>
+      </w:rPr>
+    </w:lvl>
+    <w:lvl w:ilvl="3" w:tplc="04090001" w:tentative="1">
+      <w:start w:val="1"/>
+      <w:numFmt w:val="bullet"/>
+      <w:lvlText w:val=""/>
+      <w:lvlJc w:val="left"/>
+      <w:pPr>
+        <w:ind w:left="2880" w:hanging="360"/>
+      </w:pPr>
+      <w:rPr>
+        <w:rFonts w:ascii="Symbol" w:hAnsi="Symbol" w:hint="default"/>
+      </w:rPr>
+    </w:lvl>
+    <w:lvl w:ilvl="4" w:tplc="04090003" w:tentative="1">
+      <w:start w:val="1"/>
+      <w:numFmt w:val="bullet"/>
+      <w:lvlText w:val="o"/>
+      <w:lvlJc w:val="left"/>
+      <w:pPr>
+        <w:ind w:left="3600" w:hanging="360"/>
+      </w:pPr>
+      <w:rPr>
+        <w:rFonts w:ascii="Courier New" w:hAnsi="Courier New" w:cs="Courier New" w:hint="default"/>
+      </w:rPr>
+    </w:lvl>
+    <w:lvl w:ilvl="5" w:tplc="04090005" w:tentative="1">
+      <w:start w:val="1"/>
+      <w:numFmt w:val="bullet"/>
+      <w:lvlText w:val=""/>
+      <w:lvlJc w:val="left"/>
+      <w:pPr>
+        <w:ind w:left="4320" w:hanging="360"/>
+      </w:pPr>
+      <w:rPr>
+        <w:rFonts w:ascii="Wingdings" w:hAnsi="Wingdings" w:hint="default"/>
+      </w:rPr>
+    </w:lvl>
+    <w:lvl w:ilvl="6" w:tplc="04090001" w:tentative="1">
+      <w:start w:val="1"/>
+      <w:numFmt w:val="bullet"/>
+      <w:lvlText w:val=""/>
+      <w:lvlJc w:val="left"/>
+      <w:pPr>
+        <w:ind w:left="5040" w:hanging="360"/>
+      </w:pPr>
+      <w:rPr>
+        <w:rFonts w:ascii="Symbol" w:hAnsi="Symbol" w:hint="default"/>
+      </w:rPr>
+    </w:lvl>
+    <w:lvl w:ilvl="7" w:tplc="04090003" w:tentative="1">
+      <w:start w:val="1"/>
+      <w:numFmt w:val="bullet"/>
+      <w:lvlText w:val="o"/>
+      <w:lvlJc w:val="left"/>
+      <w:pPr>
+        <w:ind w:left="5760" w:hanging="360"/>
+      </w:pPr>
+      <w:rPr>
+        <w:rFonts w:ascii="Courier New" w:hAnsi="Courier New" w:cs="Courier New" w:hint="default"/>
+      </w:rPr>
+    </w:lvl>
+    <w:lvl w:ilvl="8" w:tplc="04090005" w:tentative="1">
+      <w:start w:val="1"/>
+      <w:numFmt w:val="bullet"/>
+      <w:lvlText w:val=""/>
+      <w:lvlJc w:val="left"/>
+      <w:pPr>
+        <w:ind w:left="6480" w:hanging="360"/>
+      </w:pPr>
+      <w:rPr>
+        <w:rFonts w:ascii="Wingdings" w:hAnsi="Wingdings" w:hint="default"/>
+      </w:rPr>
+    </w:lvl>
+  </w:abstractNum>
+  <w:abstractNum w:abstractNumId="8" w15:restartNumberingAfterBreak="0">
     <w:nsid w:val="12DD4CA0"/>
     <w:multiLevelType w:val="hybridMultilevel"/>
     <w:tmpl w:val="82F09C6C"/>
@@ -5503,7 +6594,7 @@
       </w:rPr>
     </w:lvl>
   </w:abstractNum>
-  <w:abstractNum w:abstractNumId="8" w15:restartNumberingAfterBreak="0">
+  <w:abstractNum w:abstractNumId="9" w15:restartNumberingAfterBreak="0">
     <w:nsid w:val="17484C98"/>
     <w:multiLevelType w:val="hybridMultilevel"/>
     <w:tmpl w:val="AE8CA782"/>
@@ -5589,7 +6680,7 @@
       </w:pPr>
     </w:lvl>
   </w:abstractNum>
-  <w:abstractNum w:abstractNumId="9" w15:restartNumberingAfterBreak="0">
+  <w:abstractNum w:abstractNumId="10" w15:restartNumberingAfterBreak="0">
     <w:nsid w:val="1A402D9C"/>
     <w:multiLevelType w:val="hybridMultilevel"/>
     <w:tmpl w:val="1330716E"/>
@@ -5675,7 +6766,7 @@
       </w:pPr>
     </w:lvl>
   </w:abstractNum>
-  <w:abstractNum w:abstractNumId="10" w15:restartNumberingAfterBreak="0">
+  <w:abstractNum w:abstractNumId="11" w15:restartNumberingAfterBreak="0">
     <w:nsid w:val="1AFB3F62"/>
     <w:multiLevelType w:val="hybridMultilevel"/>
     <w:tmpl w:val="868E9358"/>
@@ -5788,7 +6879,7 @@
       </w:rPr>
     </w:lvl>
   </w:abstractNum>
-  <w:abstractNum w:abstractNumId="11" w15:restartNumberingAfterBreak="0">
+  <w:abstractNum w:abstractNumId="12" w15:restartNumberingAfterBreak="0">
     <w:nsid w:val="21643FDA"/>
     <w:multiLevelType w:val="hybridMultilevel"/>
     <w:tmpl w:val="26444382"/>
@@ -5901,7 +6992,7 @@
       </w:rPr>
     </w:lvl>
   </w:abstractNum>
-  <w:abstractNum w:abstractNumId="12" w15:restartNumberingAfterBreak="0">
+  <w:abstractNum w:abstractNumId="13" w15:restartNumberingAfterBreak="0">
     <w:nsid w:val="24A624AD"/>
     <w:multiLevelType w:val="hybridMultilevel"/>
     <w:tmpl w:val="7B340574"/>
@@ -6014,7 +7105,7 @@
       </w:rPr>
     </w:lvl>
   </w:abstractNum>
-  <w:abstractNum w:abstractNumId="13" w15:restartNumberingAfterBreak="0">
+  <w:abstractNum w:abstractNumId="14" w15:restartNumberingAfterBreak="0">
     <w:nsid w:val="27896EAA"/>
     <w:multiLevelType w:val="hybridMultilevel"/>
     <w:tmpl w:val="98601DE6"/>
@@ -6127,7 +7218,7 @@
       </w:rPr>
     </w:lvl>
   </w:abstractNum>
-  <w:abstractNum w:abstractNumId="14" w15:restartNumberingAfterBreak="0">
+  <w:abstractNum w:abstractNumId="15" w15:restartNumberingAfterBreak="0">
     <w:nsid w:val="27F6540C"/>
     <w:multiLevelType w:val="hybridMultilevel"/>
     <w:tmpl w:val="919C83EA"/>
@@ -6240,7 +7331,7 @@
       </w:rPr>
     </w:lvl>
   </w:abstractNum>
-  <w:abstractNum w:abstractNumId="15" w15:restartNumberingAfterBreak="0">
+  <w:abstractNum w:abstractNumId="16" w15:restartNumberingAfterBreak="0">
     <w:nsid w:val="2F6A299C"/>
     <w:multiLevelType w:val="hybridMultilevel"/>
     <w:tmpl w:val="07800AC2"/>
@@ -6353,7 +7444,7 @@
       </w:rPr>
     </w:lvl>
   </w:abstractNum>
-  <w:abstractNum w:abstractNumId="16" w15:restartNumberingAfterBreak="0">
+  <w:abstractNum w:abstractNumId="17" w15:restartNumberingAfterBreak="0">
     <w:nsid w:val="335A4034"/>
     <w:multiLevelType w:val="hybridMultilevel"/>
     <w:tmpl w:val="B986DF66"/>
@@ -6466,7 +7557,7 @@
       </w:rPr>
     </w:lvl>
   </w:abstractNum>
-  <w:abstractNum w:abstractNumId="17" w15:restartNumberingAfterBreak="0">
+  <w:abstractNum w:abstractNumId="18" w15:restartNumberingAfterBreak="0">
     <w:nsid w:val="337F53E3"/>
     <w:multiLevelType w:val="hybridMultilevel"/>
     <w:tmpl w:val="9ED28A6C"/>
@@ -6579,7 +7670,7 @@
       </w:rPr>
     </w:lvl>
   </w:abstractNum>
-  <w:abstractNum w:abstractNumId="18" w15:restartNumberingAfterBreak="0">
+  <w:abstractNum w:abstractNumId="19" w15:restartNumberingAfterBreak="0">
     <w:nsid w:val="33DF216C"/>
     <w:multiLevelType w:val="hybridMultilevel"/>
     <w:tmpl w:val="F15AC1A4"/>
@@ -6665,7 +7756,7 @@
       </w:pPr>
     </w:lvl>
   </w:abstractNum>
-  <w:abstractNum w:abstractNumId="19" w15:restartNumberingAfterBreak="0">
+  <w:abstractNum w:abstractNumId="20" w15:restartNumberingAfterBreak="0">
     <w:nsid w:val="416E4C90"/>
     <w:multiLevelType w:val="hybridMultilevel"/>
     <w:tmpl w:val="EE78F50E"/>
@@ -6778,7 +7869,7 @@
       </w:rPr>
     </w:lvl>
   </w:abstractNum>
-  <w:abstractNum w:abstractNumId="20" w15:restartNumberingAfterBreak="0">
+  <w:abstractNum w:abstractNumId="21" w15:restartNumberingAfterBreak="0">
     <w:nsid w:val="45022345"/>
     <w:multiLevelType w:val="hybridMultilevel"/>
     <w:tmpl w:val="92AEA2CA"/>
@@ -6864,7 +7955,7 @@
       </w:pPr>
     </w:lvl>
   </w:abstractNum>
-  <w:abstractNum w:abstractNumId="21" w15:restartNumberingAfterBreak="0">
+  <w:abstractNum w:abstractNumId="22" w15:restartNumberingAfterBreak="0">
     <w:nsid w:val="4BE6018F"/>
     <w:multiLevelType w:val="hybridMultilevel"/>
     <w:tmpl w:val="03260C9E"/>
@@ -6977,7 +8068,7 @@
       </w:rPr>
     </w:lvl>
   </w:abstractNum>
-  <w:abstractNum w:abstractNumId="22" w15:restartNumberingAfterBreak="0">
+  <w:abstractNum w:abstractNumId="23" w15:restartNumberingAfterBreak="0">
     <w:nsid w:val="59DD4004"/>
     <w:multiLevelType w:val="hybridMultilevel"/>
     <w:tmpl w:val="AE8CA782"/>
@@ -7063,7 +8154,7 @@
       </w:pPr>
     </w:lvl>
   </w:abstractNum>
-  <w:abstractNum w:abstractNumId="23" w15:restartNumberingAfterBreak="0">
+  <w:abstractNum w:abstractNumId="24" w15:restartNumberingAfterBreak="0">
     <w:nsid w:val="65DE4D9C"/>
     <w:multiLevelType w:val="hybridMultilevel"/>
     <w:tmpl w:val="3BBCF348"/>
@@ -7176,7 +8267,120 @@
       </w:rPr>
     </w:lvl>
   </w:abstractNum>
-  <w:abstractNum w:abstractNumId="24" w15:restartNumberingAfterBreak="0">
+  <w:abstractNum w:abstractNumId="25" w15:restartNumberingAfterBreak="0">
+    <w:nsid w:val="67E471CB"/>
+    <w:multiLevelType w:val="hybridMultilevel"/>
+    <w:tmpl w:val="978412F8"/>
+    <w:lvl w:ilvl="0" w:tplc="04090001">
+      <w:start w:val="1"/>
+      <w:numFmt w:val="bullet"/>
+      <w:lvlText w:val=""/>
+      <w:lvlJc w:val="left"/>
+      <w:pPr>
+        <w:ind w:left="720" w:hanging="360"/>
+      </w:pPr>
+      <w:rPr>
+        <w:rFonts w:ascii="Symbol" w:hAnsi="Symbol" w:hint="default"/>
+      </w:rPr>
+    </w:lvl>
+    <w:lvl w:ilvl="1" w:tplc="04090003" w:tentative="1">
+      <w:start w:val="1"/>
+      <w:numFmt w:val="bullet"/>
+      <w:lvlText w:val="o"/>
+      <w:lvlJc w:val="left"/>
+      <w:pPr>
+        <w:ind w:left="1440" w:hanging="360"/>
+      </w:pPr>
+      <w:rPr>
+        <w:rFonts w:ascii="Courier New" w:hAnsi="Courier New" w:cs="Courier New" w:hint="default"/>
+      </w:rPr>
+    </w:lvl>
+    <w:lvl w:ilvl="2" w:tplc="04090005" w:tentative="1">
+      <w:start w:val="1"/>
+      <w:numFmt w:val="bullet"/>
+      <w:lvlText w:val=""/>
+      <w:lvlJc w:val="left"/>
+      <w:pPr>
+        <w:ind w:left="2160" w:hanging="360"/>
+      </w:pPr>
+      <w:rPr>
+        <w:rFonts w:ascii="Wingdings" w:hAnsi="Wingdings" w:hint="default"/>
+      </w:rPr>
+    </w:lvl>
+    <w:lvl w:ilvl="3" w:tplc="04090001" w:tentative="1">
+      <w:start w:val="1"/>
+      <w:numFmt w:val="bullet"/>
+      <w:lvlText w:val=""/>
+      <w:lvlJc w:val="left"/>
+      <w:pPr>
+        <w:ind w:left="2880" w:hanging="360"/>
+      </w:pPr>
+      <w:rPr>
+        <w:rFonts w:ascii="Symbol" w:hAnsi="Symbol" w:hint="default"/>
+      </w:rPr>
+    </w:lvl>
+    <w:lvl w:ilvl="4" w:tplc="04090003" w:tentative="1">
+      <w:start w:val="1"/>
+      <w:numFmt w:val="bullet"/>
+      <w:lvlText w:val="o"/>
+      <w:lvlJc w:val="left"/>
+      <w:pPr>
+        <w:ind w:left="3600" w:hanging="360"/>
+      </w:pPr>
+      <w:rPr>
+        <w:rFonts w:ascii="Courier New" w:hAnsi="Courier New" w:cs="Courier New" w:hint="default"/>
+      </w:rPr>
+    </w:lvl>
+    <w:lvl w:ilvl="5" w:tplc="04090005" w:tentative="1">
+      <w:start w:val="1"/>
+      <w:numFmt w:val="bullet"/>
+      <w:lvlText w:val=""/>
+      <w:lvlJc w:val="left"/>
+      <w:pPr>
+        <w:ind w:left="4320" w:hanging="360"/>
+      </w:pPr>
+      <w:rPr>
+        <w:rFonts w:ascii="Wingdings" w:hAnsi="Wingdings" w:hint="default"/>
+      </w:rPr>
+    </w:lvl>
+    <w:lvl w:ilvl="6" w:tplc="04090001" w:tentative="1">
+      <w:start w:val="1"/>
+      <w:numFmt w:val="bullet"/>
+      <w:lvlText w:val=""/>
+      <w:lvlJc w:val="left"/>
+      <w:pPr>
+        <w:ind w:left="5040" w:hanging="360"/>
+      </w:pPr>
+      <w:rPr>
+        <w:rFonts w:ascii="Symbol" w:hAnsi="Symbol" w:hint="default"/>
+      </w:rPr>
+    </w:lvl>
+    <w:lvl w:ilvl="7" w:tplc="04090003" w:tentative="1">
+      <w:start w:val="1"/>
+      <w:numFmt w:val="bullet"/>
+      <w:lvlText w:val="o"/>
+      <w:lvlJc w:val="left"/>
+      <w:pPr>
+        <w:ind w:left="5760" w:hanging="360"/>
+      </w:pPr>
+      <w:rPr>
+        <w:rFonts w:ascii="Courier New" w:hAnsi="Courier New" w:cs="Courier New" w:hint="default"/>
+      </w:rPr>
+    </w:lvl>
+    <w:lvl w:ilvl="8" w:tplc="04090005" w:tentative="1">
+      <w:start w:val="1"/>
+      <w:numFmt w:val="bullet"/>
+      <w:lvlText w:val=""/>
+      <w:lvlJc w:val="left"/>
+      <w:pPr>
+        <w:ind w:left="6480" w:hanging="360"/>
+      </w:pPr>
+      <w:rPr>
+        <w:rFonts w:ascii="Wingdings" w:hAnsi="Wingdings" w:hint="default"/>
+      </w:rPr>
+    </w:lvl>
+  </w:abstractNum>
+  <w:abstractNum w:abstractNumId="26" w15:restartNumberingAfterBreak="0">
     <w:nsid w:val="69DE3A5F"/>
     <w:multiLevelType w:val="hybridMultilevel"/>
     <w:tmpl w:val="5EDEDDF0"/>
@@ -7262,7 +8466,7 @@
       </w:pPr>
     </w:lvl>
   </w:abstractNum>
-  <w:abstractNum w:abstractNumId="25" w15:restartNumberingAfterBreak="0">
+  <w:abstractNum w:abstractNumId="27" w15:restartNumberingAfterBreak="0">
     <w:nsid w:val="69FB213A"/>
     <w:multiLevelType w:val="multilevel"/>
     <w:tmpl w:val="D036586A"/>
@@ -7357,7 +8561,7 @@
       </w:pPr>
     </w:lvl>
   </w:abstractNum>
-  <w:abstractNum w:abstractNumId="26" w15:restartNumberingAfterBreak="0">
+  <w:abstractNum w:abstractNumId="28" w15:restartNumberingAfterBreak="0">
     <w:nsid w:val="73351140"/>
     <w:multiLevelType w:val="hybridMultilevel"/>
     <w:tmpl w:val="EC123500"/>
@@ -7480,76 +8684,82 @@
     <w:abstractNumId w:val="0"/>
   </w:num>
   <w:num w:numId="4">
+    <w:abstractNumId w:val="11"/>
+  </w:num>
+  <w:num w:numId="5">
+    <w:abstractNumId w:val="12"/>
+  </w:num>
+  <w:num w:numId="6">
     <w:abstractNumId w:val="10"/>
   </w:num>
-  <w:num w:numId="5">
-    <w:abstractNumId w:val="11"/>
-  </w:num>
-  <w:num w:numId="6">
-    <w:abstractNumId w:val="9"/>
-  </w:num>
   <w:num w:numId="7">
-    <w:abstractNumId w:val="19"/>
+    <w:abstractNumId w:val="20"/>
   </w:num>
   <w:num w:numId="8">
-    <w:abstractNumId w:val="12"/>
+    <w:abstractNumId w:val="13"/>
   </w:num>
   <w:num w:numId="9">
+    <w:abstractNumId w:val="18"/>
+  </w:num>
+  <w:num w:numId="10">
     <w:abstractNumId w:val="17"/>
   </w:num>
-  <w:num w:numId="10">
-    <w:abstractNumId w:val="16"/>
-  </w:num>
   <w:num w:numId="11">
-    <w:abstractNumId w:val="25"/>
+    <w:abstractNumId w:val="27"/>
   </w:num>
   <w:num w:numId="12">
-    <w:abstractNumId w:val="20"/>
+    <w:abstractNumId w:val="21"/>
   </w:num>
   <w:num w:numId="13">
-    <w:abstractNumId w:val="24"/>
+    <w:abstractNumId w:val="26"/>
   </w:num>
   <w:num w:numId="14">
     <w:abstractNumId w:val="4"/>
   </w:num>
   <w:num w:numId="15">
-    <w:abstractNumId w:val="15"/>
+    <w:abstractNumId w:val="16"/>
   </w:num>
   <w:num w:numId="16">
     <w:abstractNumId w:val="2"/>
   </w:num>
   <w:num w:numId="17">
+    <w:abstractNumId w:val="23"/>
+  </w:num>
+  <w:num w:numId="18">
+    <w:abstractNumId w:val="9"/>
+  </w:num>
+  <w:num w:numId="19">
+    <w:abstractNumId w:val="14"/>
+  </w:num>
+  <w:num w:numId="20">
+    <w:abstractNumId w:val="28"/>
+  </w:num>
+  <w:num w:numId="21">
+    <w:abstractNumId w:val="19"/>
+  </w:num>
+  <w:num w:numId="22">
     <w:abstractNumId w:val="22"/>
   </w:num>
-  <w:num w:numId="18">
-    <w:abstractNumId w:val="8"/>
-  </w:num>
-  <w:num w:numId="19">
-    <w:abstractNumId w:val="13"/>
-  </w:num>
-  <w:num w:numId="20">
-    <w:abstractNumId w:val="26"/>
-  </w:num>
-  <w:num w:numId="21">
-    <w:abstractNumId w:val="18"/>
-  </w:num>
-  <w:num w:numId="22">
-    <w:abstractNumId w:val="21"/>
-  </w:num>
   <w:num w:numId="23">
-    <w:abstractNumId w:val="14"/>
+    <w:abstractNumId w:val="15"/>
   </w:num>
   <w:num w:numId="24">
     <w:abstractNumId w:val="6"/>
   </w:num>
   <w:num w:numId="25">
-    <w:abstractNumId w:val="23"/>
+    <w:abstractNumId w:val="24"/>
   </w:num>
   <w:num w:numId="26">
-    <w:abstractNumId w:val="7"/>
+    <w:abstractNumId w:val="8"/>
   </w:num>
   <w:num w:numId="27">
     <w:abstractNumId w:val="3"/>
+  </w:num>
+  <w:num w:numId="28">
+    <w:abstractNumId w:val="25"/>
+  </w:num>
+  <w:num w:numId="29">
+    <w:abstractNumId w:val="7"/>
   </w:num>
   <w:numIdMacAtCleanup w:val="24"/>
 </w:numbering>
@@ -9648,7 +10858,7 @@
 </file>
 
 <file path=customXml/itemProps1.xml><?xml version="1.0" encoding="utf-8"?>
-<ds:datastoreItem xmlns:ds="http://schemas.openxmlformats.org/officeDocument/2006/customXml" ds:itemID="{10998A35-4250-0148-83EB-075A8D5EAD2F}">
+<ds:datastoreItem xmlns:ds="http://schemas.openxmlformats.org/officeDocument/2006/customXml" ds:itemID="{69AED7F1-5A67-7149-BB1B-BCDA2BFD98E1}">
   <ds:schemaRefs>
     <ds:schemaRef ds:uri="http://schemas.openxmlformats.org/officeDocument/2006/bibliography"/>
   </ds:schemaRefs>

</xml_diff>

<commit_message>
Corrections from beta release fixes added
</commit_message>
<xml_diff>
--- a/docs/Data_models.docx
+++ b/docs/Data_models.docx
@@ -118,7 +118,7 @@
         <w:rPr>
           <w:lang w:val="en-GB"/>
         </w:rPr>
-        <w:t>models</w:t>
+        <w:t>sources</w:t>
       </w:r>
     </w:p>
     <w:p>
@@ -695,7 +695,7 @@
             </w:rPr>
             <w:fldChar w:fldCharType="separate"/>
           </w:r>
-          <w:hyperlink w:anchor="_Toc10537968" w:history="1">
+          <w:hyperlink w:anchor="_Toc16060161" w:history="1">
             <w:r>
               <w:rPr>
                 <w:rStyle w:val="Hyperlink"/>
@@ -740,7 +740,7 @@
                 <w:noProof/>
                 <w:webHidden/>
               </w:rPr>
-              <w:instrText xml:space="preserve"> PAGEREF _Toc10537968 \h </w:instrText>
+              <w:instrText xml:space="preserve"> PAGEREF _Toc16060161 \h </w:instrText>
             </w:r>
             <w:r>
               <w:rPr>
@@ -786,7 +786,7 @@
               <w:lang w:val="en-GB"/>
             </w:rPr>
           </w:pPr>
-          <w:hyperlink w:anchor="_Toc10537969" w:history="1">
+          <w:hyperlink w:anchor="_Toc16060162" w:history="1">
             <w:r>
               <w:rPr>
                 <w:rStyle w:val="Hyperlink"/>
@@ -831,7 +831,7 @@
                 <w:noProof/>
                 <w:webHidden/>
               </w:rPr>
-              <w:instrText xml:space="preserve"> PAGEREF _Toc10537969 \h </w:instrText>
+              <w:instrText xml:space="preserve"> PAGEREF _Toc16060162 \h </w:instrText>
             </w:r>
             <w:r>
               <w:rPr>
@@ -877,7 +877,7 @@
               <w:lang w:val="en-GB"/>
             </w:rPr>
           </w:pPr>
-          <w:hyperlink w:anchor="_Toc10537970" w:history="1">
+          <w:hyperlink w:anchor="_Toc16060163" w:history="1">
             <w:r>
               <w:rPr>
                 <w:rStyle w:val="Hyperlink"/>
@@ -901,7 +901,7 @@
                 <w:rStyle w:val="Hyperlink"/>
                 <w:noProof/>
               </w:rPr>
-              <w:t>Data models mapping</w:t>
+              <w:t>Data sources mapping</w:t>
             </w:r>
             <w:r>
               <w:rPr>
@@ -922,7 +922,7 @@
                 <w:noProof/>
                 <w:webHidden/>
               </w:rPr>
-              <w:instrText xml:space="preserve"> PAGEREF _Toc10537970 \h </w:instrText>
+              <w:instrText xml:space="preserve"> PAGEREF _Toc16060163 \h </w:instrText>
             </w:r>
             <w:r>
               <w:rPr>
@@ -969,7 +969,7 @@
               <w:lang w:val="en-GB"/>
             </w:rPr>
           </w:pPr>
-          <w:hyperlink w:anchor="_Toc10537971" w:history="1">
+          <w:hyperlink w:anchor="_Toc16060164" w:history="1">
             <w:r>
               <w:rPr>
                 <w:rStyle w:val="Hyperlink"/>
@@ -993,7 +993,7 @@
                 <w:rStyle w:val="Hyperlink"/>
                 <w:noProof/>
               </w:rPr>
-              <w:t>imma1 generic</w:t>
+              <w:t>ICOADS R3.0.0.0T generic (icoads_r3000)</w:t>
             </w:r>
             <w:r>
               <w:rPr>
@@ -1014,7 +1014,7 @@
                 <w:noProof/>
                 <w:webHidden/>
               </w:rPr>
-              <w:instrText xml:space="preserve"> PAGEREF _Toc10537971 \h </w:instrText>
+              <w:instrText xml:space="preserve"> PAGEREF _Toc16060164 \h </w:instrText>
             </w:r>
             <w:r>
               <w:rPr>
@@ -1062,7 +1062,7 @@
               <w:lang w:val="en-GB"/>
             </w:rPr>
           </w:pPr>
-          <w:hyperlink w:anchor="_Toc10537972" w:history="1">
+          <w:hyperlink w:anchor="_Toc16060165" w:history="1">
             <w:r>
               <w:rPr>
                 <w:rStyle w:val="Hyperlink"/>
@@ -1108,7 +1108,7 @@
                 <w:noProof/>
                 <w:webHidden/>
               </w:rPr>
-              <w:instrText xml:space="preserve"> PAGEREF _Toc10537972 \h </w:instrText>
+              <w:instrText xml:space="preserve"> PAGEREF _Toc16060165 \h </w:instrText>
             </w:r>
             <w:r>
               <w:rPr>
@@ -1156,7 +1156,7 @@
               <w:lang w:val="en-GB"/>
             </w:rPr>
           </w:pPr>
-          <w:hyperlink w:anchor="_Toc10537973" w:history="1">
+          <w:hyperlink w:anchor="_Toc16060166" w:history="1">
             <w:r>
               <w:rPr>
                 <w:rStyle w:val="Hyperlink"/>
@@ -1202,7 +1202,7 @@
                 <w:noProof/>
                 <w:webHidden/>
               </w:rPr>
-              <w:instrText xml:space="preserve"> PAGEREF _Toc10537973 \h </w:instrText>
+              <w:instrText xml:space="preserve"> PAGEREF _Toc16060166 \h </w:instrText>
             </w:r>
             <w:r>
               <w:rPr>
@@ -1222,7 +1222,7 @@
                 <w:noProof/>
                 <w:webHidden/>
               </w:rPr>
-              <w:t>7</w:t>
+              <w:t>8</w:t>
             </w:r>
             <w:r>
               <w:rPr>
@@ -1249,7 +1249,7 @@
               <w:lang w:val="en-GB"/>
             </w:rPr>
           </w:pPr>
-          <w:hyperlink w:anchor="_Toc10537974" w:history="1">
+          <w:hyperlink w:anchor="_Toc16060167" w:history="1">
             <w:r>
               <w:rPr>
                 <w:rStyle w:val="Hyperlink"/>
@@ -1273,7 +1273,7 @@
                 <w:rStyle w:val="Hyperlink"/>
                 <w:noProof/>
               </w:rPr>
-              <w:t>imma1 generic supplementals</w:t>
+              <w:t>ICOADS R3.0.0T with supplementals</w:t>
             </w:r>
             <w:r>
               <w:rPr>
@@ -1294,7 +1294,7 @@
                 <w:noProof/>
                 <w:webHidden/>
               </w:rPr>
-              <w:instrText xml:space="preserve"> PAGEREF _Toc10537974 \h </w:instrText>
+              <w:instrText xml:space="preserve"> PAGEREF _Toc16060167 \h </w:instrText>
             </w:r>
             <w:r>
               <w:rPr>
@@ -1314,7 +1314,7 @@
                 <w:noProof/>
                 <w:webHidden/>
               </w:rPr>
-              <w:t>7</w:t>
+              <w:t>9</w:t>
             </w:r>
             <w:r>
               <w:rPr>
@@ -1342,7 +1342,7 @@
               <w:lang w:val="en-GB"/>
             </w:rPr>
           </w:pPr>
-          <w:hyperlink w:anchor="_Toc10537975" w:history="1">
+          <w:hyperlink w:anchor="_Toc16060168" w:history="1">
             <w:r>
               <w:rPr>
                 <w:rStyle w:val="Hyperlink"/>
@@ -1367,7 +1367,7 @@
                 <w:rStyle w:val="Hyperlink"/>
                 <w:noProof/>
               </w:rPr>
-              <w:t>imma1_cisdm_dbo. Canadian drifting buoys - IMMA1 supplemental</w:t>
+              <w:t>MEDS - Canadian drifting buoys (icoads_r3000_d714)</w:t>
             </w:r>
             <w:r>
               <w:rPr>
@@ -1388,7 +1388,7 @@
                 <w:noProof/>
                 <w:webHidden/>
               </w:rPr>
-              <w:instrText xml:space="preserve"> PAGEREF _Toc10537975 \h </w:instrText>
+              <w:instrText xml:space="preserve"> PAGEREF _Toc16060168 \h </w:instrText>
             </w:r>
             <w:r>
               <w:rPr>
@@ -1408,99 +1408,7 @@
                 <w:noProof/>
                 <w:webHidden/>
               </w:rPr>
-              <w:t>7</w:t>
-            </w:r>
-            <w:r>
-              <w:rPr>
-                <w:noProof/>
-                <w:webHidden/>
-              </w:rPr>
-              <w:fldChar w:fldCharType="end"/>
-            </w:r>
-          </w:hyperlink>
-        </w:p>
-        <w:p>
-          <w:pPr>
-            <w:pStyle w:val="TOC2"/>
-            <w:tabs>
-              <w:tab w:val="left" w:pos="542"/>
-              <w:tab w:val="right" w:pos="9771"/>
-            </w:tabs>
-            <w:rPr>
-              <w:rFonts w:asciiTheme="minorHAnsi" w:hAnsiTheme="minorHAnsi"/>
-              <w:b w:val="0"/>
-              <w:noProof/>
-              <w:color w:val="auto"/>
-              <w:szCs w:val="24"/>
-              <w:lang w:val="en-GB"/>
-            </w:rPr>
-          </w:pPr>
-          <w:hyperlink w:anchor="_Toc10537976" w:history="1">
-            <w:r>
-              <w:rPr>
-                <w:rStyle w:val="Hyperlink"/>
-                <w:noProof/>
-              </w:rPr>
-              <w:t>4.3</w:t>
-            </w:r>
-            <w:r>
-              <w:rPr>
-                <w:rFonts w:asciiTheme="minorHAnsi" w:hAnsiTheme="minorHAnsi"/>
-                <w:b w:val="0"/>
-                <w:noProof/>
-                <w:color w:val="auto"/>
-                <w:szCs w:val="24"/>
-                <w:lang w:val="en-GB"/>
-              </w:rPr>
-              <w:tab/>
-            </w:r>
-            <w:r>
-              <w:rPr>
-                <w:rStyle w:val="Hyperlink"/>
-                <w:noProof/>
-              </w:rPr>
-              <w:t>imma1 specifics</w:t>
-            </w:r>
-            <w:r>
-              <w:rPr>
-                <w:noProof/>
-                <w:webHidden/>
-              </w:rPr>
-              <w:tab/>
-            </w:r>
-            <w:r>
-              <w:rPr>
-                <w:noProof/>
-                <w:webHidden/>
-              </w:rPr>
-              <w:fldChar w:fldCharType="begin"/>
-            </w:r>
-            <w:r>
-              <w:rPr>
-                <w:noProof/>
-                <w:webHidden/>
-              </w:rPr>
-              <w:instrText xml:space="preserve"> PAGEREF _Toc10537976 \h </w:instrText>
-            </w:r>
-            <w:r>
-              <w:rPr>
-                <w:noProof/>
-                <w:webHidden/>
-              </w:rPr>
-            </w:r>
-            <w:r>
-              <w:rPr>
-                <w:noProof/>
-                <w:webHidden/>
-              </w:rPr>
-              <w:fldChar w:fldCharType="separate"/>
-            </w:r>
-            <w:r>
-              <w:rPr>
-                <w:noProof/>
-                <w:webHidden/>
-              </w:rPr>
-              <w:t>8</w:t>
+              <w:t>9</w:t>
             </w:r>
             <w:r>
               <w:rPr>
@@ -1812,7 +1720,7 @@
       <w:pPr>
         <w:pStyle w:val="Heading1"/>
       </w:pPr>
-      <w:bookmarkStart w:id="0" w:name="_Toc10537968"/>
+      <w:bookmarkStart w:id="0" w:name="_Toc16060161"/>
       <w:r>
         <w:lastRenderedPageBreak/>
         <w:t>Introduction</w:t>
@@ -1867,211 +1775,17 @@
           <w:b/>
           <w:lang w:val="en-GB"/>
         </w:rPr>
-        <w:t xml:space="preserve"> detailed information on the software and configuration used to produce the marine data holdings </w:t>
+        <w:t xml:space="preserve"> detailed information on the </w:t>
       </w:r>
       <w:r>
         <w:rPr>
           <w:b/>
           <w:lang w:val="en-GB"/>
         </w:rPr>
-        <w:t>for</w:t>
-      </w:r>
-      <w:r>
-        <w:rPr>
-          <w:b/>
-          <w:lang w:val="en-GB"/>
-        </w:rPr>
-        <w:t xml:space="preserve"> service providers to be able to access, use, modify and/or update where necessary.</w:t>
-      </w:r>
-      <w:r>
-        <w:rPr>
-          <w:b/>
-          <w:lang w:val="en-GB"/>
-        </w:rPr>
-        <w:t xml:space="preserve"> The current version of this document is focused on the data flow leading to the </w:t>
-      </w:r>
-      <w:r>
-        <w:rPr>
-          <w:b/>
-          <w:lang w:val="en-GB"/>
-        </w:rPr>
-        <w:t>Decembe</w:t>
-      </w:r>
-      <w:r>
-        <w:rPr>
-          <w:b/>
-          <w:lang w:val="en-GB"/>
-        </w:rPr>
-        <w:t>r</w:t>
-      </w:r>
-      <w:r>
-        <w:rPr>
-          <w:b/>
-          <w:lang w:val="en-GB"/>
-        </w:rPr>
-        <w:t xml:space="preserve"> 2018</w:t>
-      </w:r>
-      <w:r>
-        <w:rPr>
-          <w:b/>
-          <w:lang w:val="en-GB"/>
-        </w:rPr>
-        <w:t xml:space="preserve"> beta</w:t>
-      </w:r>
-      <w:r>
-        <w:rPr>
-          <w:b/>
-          <w:lang w:val="en-GB"/>
-        </w:rPr>
-        <w:t xml:space="preserve"> release </w:t>
-      </w:r>
-      <w:r>
-        <w:rPr>
-          <w:b/>
-          <w:lang w:val="en-GB"/>
-        </w:rPr>
-        <w:t xml:space="preserve">(header and observations tables) </w:t>
-      </w:r>
-      <w:r>
-        <w:rPr>
-          <w:b/>
-          <w:lang w:val="en-GB"/>
-        </w:rPr>
-        <w:t>and the scripts and software tools derived from it.</w:t>
-      </w:r>
-      <w:r>
-        <w:rPr>
-          <w:b/>
-          <w:lang w:val="en-GB"/>
-        </w:rPr>
-        <w:t xml:space="preserve"> </w:t>
-      </w:r>
-    </w:p>
-    <w:p>
-      <w:pPr>
-        <w:jc w:val="both"/>
-        <w:rPr>
-          <w:lang w:val="en-GB"/>
-        </w:rPr>
-      </w:pPr>
-      <w:r>
-        <w:rPr>
-          <w:lang w:val="en-GB"/>
-        </w:rPr>
-        <w:t>The document is ordered as follows:</w:t>
-      </w:r>
-    </w:p>
-    <w:p>
-      <w:pPr>
-        <w:pStyle w:val="ListParagraph"/>
-        <w:numPr>
-          <w:ilvl w:val="0"/>
-          <w:numId w:val="4"/>
-        </w:numPr>
-        <w:jc w:val="both"/>
-        <w:rPr>
-          <w:lang w:val="en-GB"/>
-        </w:rPr>
-      </w:pPr>
-      <w:r>
-        <w:rPr>
-          <w:lang w:val="en-GB"/>
-        </w:rPr>
-        <w:t xml:space="preserve">Section 2 summarizes the marine </w:t>
-      </w:r>
-      <w:r>
-        <w:rPr>
-          <w:lang w:val="en-GB"/>
-        </w:rPr>
-        <w:t>code requirements</w:t>
-      </w:r>
-      <w:r>
-        <w:rPr>
-          <w:lang w:val="en-GB"/>
-        </w:rPr>
-        <w:t>.</w:t>
-      </w:r>
-    </w:p>
-    <w:p>
-      <w:pPr>
-        <w:pStyle w:val="ListParagraph"/>
-        <w:numPr>
-          <w:ilvl w:val="0"/>
-          <w:numId w:val="4"/>
-        </w:numPr>
-        <w:jc w:val="both"/>
-        <w:rPr>
-          <w:lang w:val="en-GB"/>
-        </w:rPr>
-      </w:pPr>
-      <w:r>
-        <w:rPr>
-          <w:lang w:val="en-GB"/>
-        </w:rPr>
-        <w:t xml:space="preserve">Section 3 describes the </w:t>
-      </w:r>
-      <w:r>
-        <w:rPr>
-          <w:lang w:val="en-GB"/>
-        </w:rPr>
-        <w:t>marine main data flows.</w:t>
-      </w:r>
-      <w:r>
-        <w:rPr>
-          <w:strike/>
-          <w:lang w:val="en-GB"/>
-        </w:rPr>
-        <w:t xml:space="preserve"> </w:t>
-      </w:r>
-    </w:p>
-    <w:p>
-      <w:pPr>
-        <w:pStyle w:val="ListParagraph"/>
-        <w:numPr>
-          <w:ilvl w:val="0"/>
-          <w:numId w:val="4"/>
-        </w:numPr>
-        <w:jc w:val="both"/>
-        <w:rPr>
-          <w:lang w:val="en-GB"/>
-        </w:rPr>
-      </w:pPr>
-      <w:r>
-        <w:rPr>
-          <w:lang w:val="en-GB"/>
-        </w:rPr>
-        <w:t xml:space="preserve">The Annex to this document provides </w:t>
-      </w:r>
-      <w:r>
-        <w:rPr>
-          <w:lang w:val="en-GB"/>
-        </w:rPr>
-        <w:t>further insight into scripts</w:t>
-      </w:r>
-      <w:r>
-        <w:rPr>
-          <w:lang w:val="en-GB"/>
-        </w:rPr>
-        <w:t xml:space="preserve"> and</w:t>
-      </w:r>
-      <w:r>
-        <w:rPr>
-          <w:lang w:val="en-GB"/>
-        </w:rPr>
-        <w:t xml:space="preserve"> tool</w:t>
-      </w:r>
-      <w:r>
-        <w:rPr>
-          <w:lang w:val="en-GB"/>
-        </w:rPr>
-        <w:t>s</w:t>
-      </w:r>
-      <w:r>
-        <w:rPr>
-          <w:lang w:val="en-GB"/>
-        </w:rPr>
-        <w:t>.</w:t>
-      </w:r>
+        <w:t>mappings available in the CDM tool</w:t>
+      </w:r>
+      <w:bookmarkStart w:id="1" w:name="_GoBack"/>
+      <w:bookmarkEnd w:id="1"/>
     </w:p>
     <w:p>
       <w:pPr>
@@ -2106,12 +1820,21 @@
       <w:pPr>
         <w:pStyle w:val="Heading1"/>
       </w:pPr>
-      <w:bookmarkStart w:id="1" w:name="_Toc10537969"/>
+      <w:bookmarkStart w:id="2" w:name="_Toc16060163"/>
       <w:r>
         <w:lastRenderedPageBreak/>
-        <w:t>References</w:t>
-      </w:r>
-      <w:bookmarkEnd w:id="1"/>
+        <w:t xml:space="preserve">Data </w:t>
+      </w:r>
+      <w:r>
+        <w:t>sources</w:t>
+      </w:r>
+      <w:r>
+        <w:t xml:space="preserve"> </w:t>
+      </w:r>
+      <w:r>
+        <w:t>mapping</w:t>
+      </w:r>
+      <w:bookmarkEnd w:id="2"/>
     </w:p>
     <w:p>
       <w:pPr>
@@ -2120,235 +1843,167 @@
           <w:lang w:val="en-GB"/>
         </w:rPr>
       </w:pPr>
-    </w:p>
-    <w:p>
-      <w:pPr>
+      <w:r>
+        <w:rPr>
+          <w:lang w:val="en-GB"/>
+        </w:rPr>
+        <w:t xml:space="preserve">The following mappings reflect the </w:t>
+      </w:r>
+      <w:r>
         <w:rPr>
           <w:b/>
-          <w:color w:val="7A0B2C"/>
-          <w:sz w:val="40"/>
-          <w:lang w:val="en-GB"/>
-        </w:rPr>
-      </w:pPr>
-      <w:r>
-        <w:rPr>
-          <w:lang w:val="en-GB"/>
-        </w:rPr>
-        <w:br w:type="page"/>
-      </w:r>
-    </w:p>
-    <w:p>
-      <w:pPr>
-        <w:pStyle w:val="Heading1"/>
-      </w:pPr>
-      <w:bookmarkStart w:id="2" w:name="_Toc10537970"/>
-      <w:r>
-        <w:lastRenderedPageBreak/>
-        <w:t xml:space="preserve">Data models </w:t>
-      </w:r>
-      <w:r>
-        <w:t>mapping</w:t>
-      </w:r>
-      <w:bookmarkEnd w:id="2"/>
+          <w:lang w:val="en-GB"/>
+        </w:rPr>
+        <w:t xml:space="preserve">initial </w:t>
+      </w:r>
+      <w:r>
+        <w:rPr>
+          <w:lang w:val="en-GB"/>
+        </w:rPr>
+        <w:t>mapping from a specific data source.</w:t>
+      </w:r>
+      <w:r>
+        <w:rPr>
+          <w:lang w:val="en-GB"/>
+        </w:rPr>
+        <w:t xml:space="preserve"> Merging with additional data sources is understood to happen independently from the initial mapping.</w:t>
+      </w:r>
+    </w:p>
+    <w:p>
+      <w:pPr>
+        <w:pStyle w:val="Heading2"/>
+      </w:pPr>
+      <w:bookmarkStart w:id="3" w:name="_Toc16060164"/>
+      <w:r>
+        <w:t>ICOADS R3.0.0.0T</w:t>
+      </w:r>
+      <w:r>
+        <w:t xml:space="preserve"> generic</w:t>
+      </w:r>
+      <w:r>
+        <w:t xml:space="preserve"> (</w:t>
+      </w:r>
+      <w:r>
+        <w:t>icoads_r3000</w:t>
+      </w:r>
+      <w:r>
+        <w:t>)</w:t>
+      </w:r>
+      <w:bookmarkEnd w:id="3"/>
     </w:p>
     <w:p>
       <w:pPr>
         <w:jc w:val="both"/>
-        <w:rPr>
-          <w:lang w:val="en-GB"/>
-        </w:rPr>
-      </w:pPr>
-      <w:r>
-        <w:rPr>
-          <w:lang w:val="en-GB"/>
-        </w:rPr>
-        <w:t>Data</w:t>
-      </w:r>
-      <w:r>
-        <w:rPr>
-          <w:lang w:val="en-GB"/>
-        </w:rPr>
-        <w:t xml:space="preserve"> applicable to report/observation but coming from a different source in the final CDM report (i.e. pub47 MD, </w:t>
+      </w:pPr>
+      <w:r>
+        <w:t>Model status:</w:t>
+      </w:r>
+      <w:r>
+        <w:t xml:space="preserve"> </w:t>
+      </w:r>
+      <w:r>
+        <w:t xml:space="preserve">built from beta release following last </w:t>
+      </w:r>
+      <w:r>
+        <w:t>CDM</w:t>
+      </w:r>
+      <w:r>
+        <w:t xml:space="preserve"> definition available in GLAMOD GitHub, </w:t>
+      </w:r>
+      <w:r>
+        <w:t>august</w:t>
+      </w:r>
+      <w:r>
+        <w:t>19</w:t>
+      </w:r>
+      <w:r>
+        <w:t xml:space="preserve"> and adding corrections to beta release following </w:t>
+      </w:r>
+      <w:r>
+        <w:t>main.py</w:t>
+      </w:r>
+      <w:r>
+        <w:t xml:space="preserve"> and </w:t>
+      </w:r>
+      <w:r>
+        <w:t>main_sst_only.py</w:t>
+      </w:r>
+      <w:r>
+        <w:t xml:space="preserve"> in </w:t>
+      </w:r>
+      <w:r>
+        <w:t>/gws/nopw/j04/c3s311a_lot2/data/level1/marine/sub_daily_data/IMMA1_R3.0.0T/working/python/</w:t>
+      </w:r>
+      <w:r>
+        <w:t>.</w:t>
+      </w:r>
+    </w:p>
+    <w:p>
+      <w:pPr>
+        <w:jc w:val="both"/>
+      </w:pPr>
+      <w:r>
+        <w:t xml:space="preserve">All keys: if they were included in beta release mapping but nothing was defined for them, that </w:t>
+      </w:r>
+      <w:r>
+        <w:t xml:space="preserve">CDM </w:t>
+      </w:r>
+      <w:r>
+        <w:t>element is deleted from the mapping</w:t>
+      </w:r>
+      <w:r>
+        <w:t xml:space="preserve"> file</w:t>
+      </w:r>
+      <w:r>
+        <w:t xml:space="preserve"> in this version</w:t>
+      </w:r>
+      <w:r>
+        <w:t>, as it is understood not to be</w:t>
+      </w:r>
+      <w:r>
+        <w:t xml:space="preserve"> directly</w:t>
+      </w:r>
+      <w:r>
+        <w:t xml:space="preserve"> applicable </w:t>
+      </w:r>
+      <w:r>
+        <w:t>from</w:t>
+      </w:r>
+      <w:r>
+        <w:t xml:space="preserve"> </w:t>
+      </w:r>
+      <w:r>
+        <w:t>the source</w:t>
+      </w:r>
+      <w:r>
+        <w:t xml:space="preserve">….(the corresponding </w:t>
+      </w:r>
+      <w:r>
+        <w:t>&lt;</w:t>
+      </w:r>
+      <w:r>
+        <w:t>table</w:t>
+      </w:r>
+      <w:r>
+        <w:t>&gt;</w:t>
+      </w:r>
+      <w:r>
+        <w:t>.</w:t>
       </w:r>
       <w:proofErr w:type="spellStart"/>
       <w:r>
-        <w:rPr>
-          <w:lang w:val="en-GB"/>
-        </w:rPr>
-        <w:t>sensor_id</w:t>
+        <w:t>psv</w:t>
       </w:r>
       <w:proofErr w:type="spellEnd"/>
       <w:r>
-        <w:rPr>
-          <w:lang w:val="en-GB"/>
-        </w:rPr>
-        <w:t xml:space="preserve"> in </w:t>
-      </w:r>
-      <w:proofErr w:type="spellStart"/>
-      <w:r>
-        <w:rPr>
-          <w:lang w:val="en-GB"/>
-        </w:rPr>
-        <w:t>observations_table</w:t>
-      </w:r>
-      <w:proofErr w:type="spellEnd"/>
-      <w:r>
-        <w:rPr>
-          <w:lang w:val="en-GB"/>
-        </w:rPr>
-        <w:t xml:space="preserve">) should not be needed to be declared in the </w:t>
-      </w:r>
-      <w:proofErr w:type="spellStart"/>
-      <w:r>
-        <w:rPr>
-          <w:lang w:val="en-GB"/>
-        </w:rPr>
-        <w:t>imodel</w:t>
-      </w:r>
-      <w:proofErr w:type="spellEnd"/>
-      <w:r>
-        <w:rPr>
-          <w:lang w:val="en-GB"/>
-        </w:rPr>
-        <w:t xml:space="preserve">, unless a default value is desired (i.e. </w:t>
-      </w:r>
-      <w:proofErr w:type="spellStart"/>
-      <w:r>
-        <w:rPr>
-          <w:lang w:val="en-GB"/>
-        </w:rPr>
-        <w:t>sensor_automation_status</w:t>
-      </w:r>
-      <w:proofErr w:type="spellEnd"/>
-      <w:r>
-        <w:rPr>
-          <w:lang w:val="en-GB"/>
-        </w:rPr>
-        <w:t xml:space="preserve"> in </w:t>
-      </w:r>
-      <w:proofErr w:type="spellStart"/>
-      <w:r>
-        <w:rPr>
-          <w:lang w:val="en-GB"/>
-        </w:rPr>
-        <w:t>observations_table</w:t>
-      </w:r>
-      <w:proofErr w:type="spellEnd"/>
-      <w:r>
-        <w:rPr>
-          <w:lang w:val="en-GB"/>
-        </w:rPr>
+        <w:t xml:space="preserve"> file will have the field</w:t>
+      </w:r>
+      <w:r>
+        <w:t xml:space="preserve"> as null</w:t>
+      </w:r>
+      <w:r>
         <w:t>)</w:t>
       </w:r>
-    </w:p>
-    <w:p>
-      <w:pPr>
-        <w:jc w:val="both"/>
-        <w:rPr>
-          <w:lang w:val="en-GB"/>
-        </w:rPr>
-      </w:pPr>
-      <w:r>
-        <w:rPr>
-          <w:lang w:val="en-GB"/>
-        </w:rPr>
-        <w:t xml:space="preserve">The following mappings reflect the </w:t>
-      </w:r>
-      <w:r>
-        <w:rPr>
-          <w:b/>
-          <w:lang w:val="en-GB"/>
-        </w:rPr>
-        <w:t xml:space="preserve">initial </w:t>
-      </w:r>
-      <w:r>
-        <w:rPr>
-          <w:lang w:val="en-GB"/>
-        </w:rPr>
-        <w:t>mapping from a specific data source.</w:t>
-      </w:r>
-    </w:p>
-    <w:p>
-      <w:pPr>
-        <w:pStyle w:val="Heading2"/>
-      </w:pPr>
-      <w:bookmarkStart w:id="3" w:name="_Toc10537971"/>
-      <w:r>
-        <w:t>imma1</w:t>
-      </w:r>
-      <w:r>
-        <w:t xml:space="preserve"> generic</w:t>
-      </w:r>
-      <w:bookmarkEnd w:id="3"/>
-      <w:r>
-        <w:t xml:space="preserve"> (imma1)</w:t>
-      </w:r>
-    </w:p>
-    <w:p>
-      <w:pPr>
-        <w:jc w:val="both"/>
-      </w:pPr>
-      <w:r>
-        <w:t>Model status:</w:t>
-      </w:r>
-      <w:r>
-        <w:t xml:space="preserve"> </w:t>
-      </w:r>
-      <w:r>
-        <w:t xml:space="preserve">built from beta release following last </w:t>
-      </w:r>
-      <w:r>
-        <w:t>CDM</w:t>
-      </w:r>
-      <w:r>
-        <w:t xml:space="preserve"> definition available in GLAMOD GitHub, may 2019.</w:t>
-      </w:r>
-    </w:p>
-    <w:p>
-      <w:pPr>
-        <w:jc w:val="both"/>
-      </w:pPr>
-      <w:r>
-        <w:t xml:space="preserve">All keys: if they were included in beta release mapping but nothing was defined for them, that </w:t>
-      </w:r>
-      <w:r>
-        <w:t xml:space="preserve">CDM </w:t>
-      </w:r>
-      <w:r>
-        <w:t>element is deleted from the mapping</w:t>
-      </w:r>
-      <w:r>
-        <w:t xml:space="preserve"> file</w:t>
-      </w:r>
-      <w:r>
-        <w:t>, as it is understood not to be</w:t>
-      </w:r>
-      <w:r>
-        <w:t xml:space="preserve"> directly</w:t>
-      </w:r>
-      <w:r>
-        <w:t xml:space="preserve"> applicable </w:t>
-      </w:r>
-      <w:r>
-        <w:t>from</w:t>
-      </w:r>
-      <w:r>
-        <w:t xml:space="preserve"> </w:t>
-      </w:r>
-      <w:r>
-        <w:t>imma1</w:t>
-      </w:r>
-      <w:r>
-        <w:t xml:space="preserve">….(the corresponding </w:t>
-      </w:r>
-      <w:proofErr w:type="spellStart"/>
-      <w:r>
-        <w:t>table.psv</w:t>
-      </w:r>
-      <w:proofErr w:type="spellEnd"/>
-      <w:r>
-        <w:t xml:space="preserve"> file will have the field)</w:t>
-      </w:r>
       <w:r>
         <w:t xml:space="preserve"> and might be afterwards fill in by external meta dat</w:t>
       </w:r>
@@ -2360,7 +2015,7 @@
       <w:pPr>
         <w:pStyle w:val="Heading3"/>
       </w:pPr>
-      <w:bookmarkStart w:id="4" w:name="_Toc10537972"/>
+      <w:bookmarkStart w:id="4" w:name="_Toc16060165"/>
       <w:r>
         <w:t>Header table</w:t>
       </w:r>
@@ -2368,7 +2023,13 @@
     </w:p>
     <w:p>
       <w:r>
-        <w:t>Nulls in beta release:</w:t>
+        <w:t>Nulls in beta release</w:t>
+      </w:r>
+      <w:r>
+        <w:t xml:space="preserve"> and not included in the mapping</w:t>
+      </w:r>
+      <w:r>
+        <w:t>:</w:t>
       </w:r>
     </w:p>
     <w:p>
@@ -2393,10 +2054,7 @@
       </w:pPr>
       <w:proofErr w:type="spellStart"/>
       <w:r>
-        <w:t>sub_</w:t>
-      </w:r>
-      <w:r>
-        <w:t>region</w:t>
+        <w:t>sub_region</w:t>
       </w:r>
       <w:proofErr w:type="spellEnd"/>
       <w:r>
@@ -2480,10 +2138,7 @@
       </w:r>
       <w:proofErr w:type="spellEnd"/>
       <w:r>
-        <w:t xml:space="preserve">: </w:t>
-      </w:r>
-      <w:r>
-        <w:t>null in beta release</w:t>
+        <w:t>: null in beta release</w:t>
       </w:r>
     </w:p>
     <w:p>
@@ -2711,6 +2366,17 @@
       <w:r>
         <w:t xml:space="preserve"> mapping.</w:t>
       </w:r>
+      <w:r>
+        <w:t xml:space="preserve"> </w:t>
+      </w:r>
+      <w:proofErr w:type="spellStart"/>
+      <w:r>
+        <w:t>Aparently</w:t>
+      </w:r>
+      <w:proofErr w:type="spellEnd"/>
+      <w:r>
+        <w:t xml:space="preserve"> this is something that is only internal to the DB, not a CDM field. It is therefore foreseen to add this column only in level2….</w:t>
+      </w:r>
     </w:p>
     <w:p>
       <w:pPr>
@@ -2721,44 +2387,167 @@
         </w:numPr>
         <w:jc w:val="both"/>
       </w:pPr>
+      <w:r>
+        <w:lastRenderedPageBreak/>
+        <w:t xml:space="preserve">correction for beta release was: </w:t>
+      </w:r>
       <w:proofErr w:type="spellStart"/>
       <w:r>
-        <w:t>report_id</w:t>
+        <w:t>source_id</w:t>
       </w:r>
       <w:proofErr w:type="spellEnd"/>
       <w:r>
-        <w:t xml:space="preserve">, </w:t>
+        <w:t xml:space="preserve"> = "ICOADS-3-0-0T-" + </w:t>
       </w:r>
       <w:proofErr w:type="spellStart"/>
       <w:r>
-        <w:t>source_id</w:t>
+        <w:t>sid.zfill</w:t>
       </w:r>
       <w:proofErr w:type="spellEnd"/>
       <w:r>
-        <w:t xml:space="preserve"> is ‘</w:t>
-      </w:r>
-      <w:r>
-        <w:t>ICOADS-3-0-0T</w:t>
-      </w:r>
-      <w:r>
-        <w:t>’ and we are using a data format., not data source to distinguish between mappings!</w:t>
+        <w:t xml:space="preserve">(3) + "-" + </w:t>
+      </w:r>
+      <w:proofErr w:type="spellStart"/>
+      <w:r>
+        <w:t>dck.zfill</w:t>
+      </w:r>
+      <w:proofErr w:type="spellEnd"/>
+      <w:r>
+        <w:t xml:space="preserve">(3) + "-" + </w:t>
+      </w:r>
+      <w:proofErr w:type="spellStart"/>
+      <w:r>
+        <w:t>str</w:t>
+      </w:r>
+      <w:proofErr w:type="spellEnd"/>
+      <w:r>
+        <w:t xml:space="preserve">(year) + "-" + </w:t>
+      </w:r>
+      <w:proofErr w:type="spellStart"/>
+      <w:r>
+        <w:t>str</w:t>
+      </w:r>
+      <w:proofErr w:type="spellEnd"/>
+      <w:r>
+        <w:t>(month)</w:t>
+      </w:r>
+      <w:r>
+        <w:t xml:space="preserve"> -&gt; </w:t>
+      </w:r>
+      <w:proofErr w:type="spellStart"/>
+      <w:r>
+        <w:t>zfill</w:t>
+      </w:r>
+      <w:proofErr w:type="spellEnd"/>
+      <w:r>
+        <w:t>(2) is not specified in month, but I am going to do it that way….</w:t>
+      </w:r>
+    </w:p>
+    <w:p>
+      <w:pPr>
+        <w:pStyle w:val="ListParagraph"/>
+        <w:numPr>
+          <w:ilvl w:val="0"/>
+          <w:numId w:val="25"/>
+        </w:numPr>
+        <w:jc w:val="both"/>
+      </w:pPr>
+      <w:r>
+        <w:t xml:space="preserve">added </w:t>
+      </w:r>
+      <w:r>
+        <w:t xml:space="preserve">code table mapping </w:t>
+      </w:r>
+      <w:r>
+        <w:t xml:space="preserve">for </w:t>
+      </w:r>
+      <w:proofErr w:type="spellStart"/>
+      <w:r>
+        <w:t>station_course</w:t>
+      </w:r>
+      <w:proofErr w:type="spellEnd"/>
+      <w:r>
+        <w:t>. This mapping from code-key to numeric was not included initially and only performed on the fixes afterwards.</w:t>
+      </w:r>
+    </w:p>
+    <w:p>
+      <w:pPr>
+        <w:pStyle w:val="ListParagraph"/>
+        <w:numPr>
+          <w:ilvl w:val="0"/>
+          <w:numId w:val="25"/>
+        </w:numPr>
+        <w:jc w:val="both"/>
+      </w:pPr>
+      <w:proofErr w:type="spellStart"/>
+      <w:r>
+        <w:t>station_speed</w:t>
+      </w:r>
+      <w:proofErr w:type="spellEnd"/>
+      <w:r>
+        <w:t xml:space="preserve">: was mapped in corrections. But </w:t>
+      </w:r>
+      <w:proofErr w:type="spellStart"/>
+      <w:r>
+        <w:t>icoads</w:t>
+      </w:r>
+      <w:proofErr w:type="spellEnd"/>
+      <w:r>
+        <w:t xml:space="preserve"> code tables are different form 1968 and we are now crossing this point. There is a </w:t>
+      </w:r>
+      <w:proofErr w:type="spellStart"/>
+      <w:r>
+        <w:t>ship_speed_knots</w:t>
+      </w:r>
+      <w:proofErr w:type="spellEnd"/>
+      <w:r>
+        <w:t xml:space="preserve"> table in the </w:t>
+      </w:r>
+      <w:proofErr w:type="spellStart"/>
+      <w:r>
+        <w:t>cdm</w:t>
+      </w:r>
+      <w:proofErr w:type="spellEnd"/>
+      <w:r>
+        <w:t xml:space="preserve"> </w:t>
+      </w:r>
+      <w:proofErr w:type="spellStart"/>
+      <w:r>
+        <w:t>code_tables</w:t>
+      </w:r>
+      <w:proofErr w:type="spellEnd"/>
+      <w:r>
+        <w:t xml:space="preserve"> mappings that is a range table. But this needs to map to m/s values and is this applicable to drifting buoys? Also have to make sure we can do range key tables in CDM</w:t>
       </w:r>
     </w:p>
     <w:p>
       <w:pPr>
         <w:pStyle w:val="Heading3"/>
       </w:pPr>
-      <w:bookmarkStart w:id="5" w:name="_Toc10537973"/>
-      <w:r>
-        <w:lastRenderedPageBreak/>
+      <w:bookmarkStart w:id="5" w:name="_Toc16060166"/>
+      <w:r>
         <w:t>Observations tables</w:t>
       </w:r>
       <w:bookmarkEnd w:id="5"/>
     </w:p>
     <w:p>
       <w:r>
-        <w:t>Null in beta release:</w:t>
-      </w:r>
+        <w:t>Null in beta release</w:t>
+      </w:r>
+      <w:r>
+        <w:t xml:space="preserve"> </w:t>
+      </w:r>
+      <w:r>
+        <w:t xml:space="preserve">and not included in the </w:t>
+      </w:r>
+      <w:proofErr w:type="gramStart"/>
+      <w:r>
+        <w:t>mapping:</w:t>
+      </w:r>
+      <w:r>
+        <w:t>:</w:t>
+      </w:r>
+      <w:proofErr w:type="gramEnd"/>
     </w:p>
     <w:p>
       <w:pPr>
@@ -2804,10 +2593,7 @@
       </w:pPr>
       <w:proofErr w:type="spellStart"/>
       <w:r>
-        <w:t>secondary_va</w:t>
-      </w:r>
-      <w:r>
-        <w:t>lue</w:t>
+        <w:t>secondary_value</w:t>
       </w:r>
       <w:proofErr w:type="spellEnd"/>
       <w:r>
@@ -2904,13 +2690,7 @@
       </w:pPr>
       <w:proofErr w:type="spellStart"/>
       <w:r>
-        <w:t>bbox_m</w:t>
-      </w:r>
-      <w:r>
-        <w:t>ax</w:t>
-      </w:r>
-      <w:r>
-        <w:t>_longitude</w:t>
+        <w:t>bbox_max_longitude</w:t>
       </w:r>
       <w:proofErr w:type="spellEnd"/>
       <w:r>
@@ -2933,13 +2713,7 @@
       </w:pPr>
       <w:proofErr w:type="spellStart"/>
       <w:r>
-        <w:t>bbox_min_l</w:t>
-      </w:r>
-      <w:r>
-        <w:t>ati</w:t>
-      </w:r>
-      <w:r>
-        <w:t>tude</w:t>
+        <w:t>bbox_min_latitude</w:t>
       </w:r>
       <w:proofErr w:type="spellEnd"/>
       <w:r>
@@ -2962,19 +2736,7 @@
       </w:pPr>
       <w:proofErr w:type="spellStart"/>
       <w:r>
-        <w:t>bbox_m</w:t>
-      </w:r>
-      <w:r>
-        <w:t>ax</w:t>
-      </w:r>
-      <w:r>
-        <w:t>_</w:t>
-      </w:r>
-      <w:r>
-        <w:t>lat</w:t>
-      </w:r>
-      <w:r>
-        <w:t>itude</w:t>
+        <w:t>bbox_max_latitude</w:t>
       </w:r>
       <w:proofErr w:type="spellEnd"/>
       <w:r>
@@ -3065,48 +2827,11 @@
         <w:pStyle w:val="ListParagraph"/>
         <w:numPr>
           <w:ilvl w:val="0"/>
-          <w:numId w:val="28"/>
+          <w:numId w:val="30"/>
         </w:numPr>
       </w:pPr>
-      <w:proofErr w:type="spellStart"/>
-      <w:r>
-        <w:t>report_id</w:t>
-      </w:r>
-      <w:proofErr w:type="spellEnd"/>
-      <w:r>
-        <w:t xml:space="preserve">, </w:t>
-      </w:r>
-      <w:proofErr w:type="spellStart"/>
-      <w:r>
-        <w:t>observation_id</w:t>
-      </w:r>
-      <w:proofErr w:type="spellEnd"/>
-      <w:r>
-        <w:t xml:space="preserve">: </w:t>
-      </w:r>
-      <w:proofErr w:type="gramStart"/>
-      <w:r>
-        <w:t>again</w:t>
-      </w:r>
-      <w:proofErr w:type="gramEnd"/>
-      <w:r>
-        <w:t xml:space="preserve"> like in </w:t>
-      </w:r>
-      <w:proofErr w:type="spellStart"/>
-      <w:r>
-        <w:t>source_id</w:t>
-      </w:r>
-      <w:proofErr w:type="spellEnd"/>
-      <w:r>
-        <w:t xml:space="preserve"> in </w:t>
-      </w:r>
-      <w:proofErr w:type="spellStart"/>
-      <w:r>
-        <w:t>header_table</w:t>
-      </w:r>
-      <w:proofErr w:type="spellEnd"/>
-      <w:r>
-        <w:t>: data source Vs data format!</w:t>
+      <w:r>
+        <w:t>same as header table when same field</w:t>
       </w:r>
     </w:p>
     <w:p>
@@ -3608,8 +3333,6 @@
         </w:rPr>
         <w:t xml:space="preserve"> dependent as we might want to add specific information that is deck-dependent</w:t>
       </w:r>
-      <w:bookmarkStart w:id="6" w:name="_GoBack"/>
-      <w:bookmarkEnd w:id="6"/>
     </w:p>
     <w:p>
       <w:pPr>
@@ -3636,6 +3359,7 @@
           <w:szCs w:val="24"/>
           <w:lang w:val="en-GB"/>
         </w:rPr>
+        <w:lastRenderedPageBreak/>
         <w:t>original_precision</w:t>
       </w:r>
       <w:proofErr w:type="spellEnd"/>
@@ -3804,7 +3528,6 @@
           <w:lang w:val="en-GB"/>
         </w:rPr>
       </w:pPr>
-      <w:proofErr w:type="spellStart"/>
       <w:r>
         <w:rPr>
           <w:rFonts w:eastAsia="Times New Roman" w:cs="Calibri"/>
@@ -3813,9 +3536,8 @@
           <w:szCs w:val="24"/>
           <w:lang w:val="en-GB"/>
         </w:rPr>
-        <w:t>value_significance</w:t>
-      </w:r>
-      <w:proofErr w:type="spellEnd"/>
+        <w:t>all units</w:t>
+      </w:r>
       <w:r>
         <w:rPr>
           <w:rFonts w:eastAsia="Times New Roman" w:cs="Calibri"/>
@@ -3824,9 +3546,8 @@
           <w:szCs w:val="24"/>
           <w:lang w:val="en-GB"/>
         </w:rPr>
-        <w:t xml:space="preserve">: 12 </w:t>
-      </w:r>
-      <w:proofErr w:type="spellStart"/>
+        <w:t>,</w:t>
+      </w:r>
       <w:r>
         <w:rPr>
           <w:rFonts w:eastAsia="Times New Roman" w:cs="Calibri"/>
@@ -3835,9 +3556,9 @@
           <w:szCs w:val="24"/>
           <w:lang w:val="en-GB"/>
         </w:rPr>
-        <w:t>en</w:t>
-      </w:r>
-      <w:proofErr w:type="spellEnd"/>
+        <w:t xml:space="preserve"> </w:t>
+      </w:r>
+      <w:proofErr w:type="spellStart"/>
       <w:r>
         <w:rPr>
           <w:rFonts w:eastAsia="Times New Roman" w:cs="Calibri"/>
@@ -3846,9 +3567,9 @@
           <w:szCs w:val="24"/>
           <w:lang w:val="en-GB"/>
         </w:rPr>
-        <w:t xml:space="preserve"> </w:t>
-      </w:r>
-      <w:proofErr w:type="spellStart"/>
+        <w:t>original_units</w:t>
+      </w:r>
+      <w:proofErr w:type="spellEnd"/>
       <w:r>
         <w:rPr>
           <w:rFonts w:eastAsia="Times New Roman" w:cs="Calibri"/>
@@ -3857,7 +3578,7 @@
           <w:szCs w:val="24"/>
           <w:lang w:val="en-GB"/>
         </w:rPr>
-        <w:t>wbt,dpt</w:t>
+        <w:t>: we now declare those as strings</w:t>
       </w:r>
       <w:r>
         <w:rPr>
@@ -3867,9 +3588,8 @@
           <w:szCs w:val="24"/>
           <w:lang w:val="en-GB"/>
         </w:rPr>
-        <w:t>,ws</w:t>
-      </w:r>
-      <w:proofErr w:type="spellEnd"/>
+        <w:t xml:space="preserve"> (“varchar”) as</w:t>
+      </w:r>
       <w:r>
         <w:rPr>
           <w:rFonts w:eastAsia="Times New Roman" w:cs="Calibri"/>
@@ -3878,70 +3598,380 @@
           <w:szCs w:val="24"/>
           <w:lang w:val="en-GB"/>
         </w:rPr>
-        <w:t>. Rest temperatures and slp:2 ??? recheck this</w:t>
-      </w:r>
-    </w:p>
-    <w:p>
-      <w:pPr>
-        <w:jc w:val="both"/>
-      </w:pPr>
-    </w:p>
-    <w:p>
-      <w:pPr>
-        <w:jc w:val="both"/>
-      </w:pPr>
-    </w:p>
-    <w:p>
-      <w:pPr>
-        <w:pStyle w:val="Heading2"/>
-      </w:pPr>
-      <w:bookmarkStart w:id="7" w:name="_Toc10537974"/>
-      <w:r>
-        <w:lastRenderedPageBreak/>
-        <w:t>imma1</w:t>
-      </w:r>
-      <w:r>
-        <w:t xml:space="preserve"> generic</w:t>
-      </w:r>
-      <w:r>
-        <w:t xml:space="preserve"> supplementals</w:t>
-      </w:r>
-      <w:bookmarkEnd w:id="7"/>
-    </w:p>
-    <w:p>
-      <w:pPr>
-        <w:pStyle w:val="Heading3"/>
-      </w:pPr>
-      <w:bookmarkStart w:id="8" w:name="_Toc10537975"/>
-      <w:r>
-        <w:t>imma1_</w:t>
-      </w:r>
-      <w:r>
-        <w:t>cisdm_dbo. Canadian drifting buoys</w:t>
-      </w:r>
-      <w:r>
-        <w:t xml:space="preserve"> - IMMA1 supplemental</w:t>
-      </w:r>
-      <w:bookmarkEnd w:id="8"/>
-    </w:p>
-    <w:p>
-      <w:pPr>
-        <w:jc w:val="both"/>
-      </w:pPr>
-      <w:r>
-        <w:t>Model status:</w:t>
-      </w:r>
-      <w:r>
-        <w:t xml:space="preserve"> </w:t>
-      </w:r>
-      <w:r>
-        <w:t>built from beta release following last CDM definition available in GLAMOD GitHub, may 2019.</w:t>
-      </w:r>
-    </w:p>
-    <w:p>
-      <w:pPr>
+        <w:t xml:space="preserve"> they are codes from a code table</w:t>
+      </w:r>
+      <w:r>
+        <w:rPr>
+          <w:rFonts w:eastAsia="Times New Roman" w:cs="Calibri"/>
+          <w:bCs w:val="0"/>
+          <w:color w:val="auto"/>
+          <w:szCs w:val="24"/>
+          <w:lang w:val="en-GB"/>
+        </w:rPr>
+        <w:t>. We might need to apply this to all codes…we change th</w:t>
+      </w:r>
+      <w:r>
+        <w:rPr>
+          <w:rFonts w:eastAsia="Times New Roman" w:cs="Calibri"/>
+          <w:bCs w:val="0"/>
+          <w:color w:val="auto"/>
+          <w:szCs w:val="24"/>
+          <w:lang w:val="en-GB"/>
+        </w:rPr>
+        <w:t>is</w:t>
+      </w:r>
+      <w:r>
+        <w:rPr>
+          <w:rFonts w:eastAsia="Times New Roman" w:cs="Calibri"/>
+          <w:bCs w:val="0"/>
+          <w:color w:val="auto"/>
+          <w:szCs w:val="24"/>
+          <w:lang w:val="en-GB"/>
+        </w:rPr>
+        <w:t xml:space="preserve"> in the table definition to be ‘varchar’ also, as opposed to ‘</w:t>
+      </w:r>
+      <w:proofErr w:type="spellStart"/>
+      <w:r>
+        <w:rPr>
+          <w:rFonts w:eastAsia="Times New Roman" w:cs="Calibri"/>
+          <w:bCs w:val="0"/>
+          <w:color w:val="auto"/>
+          <w:szCs w:val="24"/>
+          <w:lang w:val="en-GB"/>
+        </w:rPr>
+        <w:t>int</w:t>
+      </w:r>
+      <w:proofErr w:type="spellEnd"/>
+      <w:r>
+        <w:rPr>
+          <w:rFonts w:eastAsia="Times New Roman" w:cs="Calibri"/>
+          <w:bCs w:val="0"/>
+          <w:color w:val="auto"/>
+          <w:szCs w:val="24"/>
+          <w:lang w:val="en-GB"/>
+        </w:rPr>
+        <w:t xml:space="preserve">’ when downloaded from </w:t>
+      </w:r>
+      <w:proofErr w:type="spellStart"/>
+      <w:r>
+        <w:rPr>
+          <w:rFonts w:eastAsia="Times New Roman" w:cs="Calibri"/>
+          <w:bCs w:val="0"/>
+          <w:color w:val="auto"/>
+          <w:szCs w:val="24"/>
+          <w:lang w:val="en-GB"/>
+        </w:rPr>
+        <w:t>github</w:t>
+      </w:r>
+      <w:proofErr w:type="spellEnd"/>
+      <w:r>
+        <w:rPr>
+          <w:rFonts w:eastAsia="Times New Roman" w:cs="Calibri"/>
+          <w:bCs w:val="0"/>
+          <w:color w:val="auto"/>
+          <w:szCs w:val="24"/>
+          <w:lang w:val="en-GB"/>
+        </w:rPr>
+        <w:t>.</w:t>
+      </w:r>
+      <w:r>
+        <w:rPr>
+          <w:rFonts w:eastAsia="Times New Roman" w:cs="Calibri"/>
+          <w:bCs w:val="0"/>
+          <w:color w:val="auto"/>
+          <w:szCs w:val="24"/>
+          <w:lang w:val="en-GB"/>
+        </w:rPr>
+        <w:t xml:space="preserve"> So far, we will only change this for codes that are cero padded, like units (001,002,etc…)</w:t>
+      </w:r>
+    </w:p>
+    <w:p>
+      <w:pPr>
+        <w:pStyle w:val="ListParagraph"/>
+        <w:numPr>
+          <w:ilvl w:val="0"/>
+          <w:numId w:val="27"/>
+        </w:numPr>
         <w:spacing w:before="0" w:after="0"/>
         <w:jc w:val="both"/>
+        <w:rPr>
+          <w:rFonts w:eastAsia="Times New Roman" w:cs="Calibri"/>
+          <w:bCs w:val="0"/>
+          <w:color w:val="auto"/>
+          <w:szCs w:val="24"/>
+          <w:lang w:val="en-GB"/>
+        </w:rPr>
+      </w:pPr>
+      <w:proofErr w:type="spellStart"/>
+      <w:r>
+        <w:rPr>
+          <w:rFonts w:eastAsia="Times New Roman" w:cs="Calibri"/>
+          <w:bCs w:val="0"/>
+          <w:color w:val="auto"/>
+          <w:szCs w:val="24"/>
+          <w:lang w:val="en-GB"/>
+        </w:rPr>
+        <w:t>sst</w:t>
+      </w:r>
+      <w:proofErr w:type="spellEnd"/>
+      <w:r>
+        <w:rPr>
+          <w:rFonts w:eastAsia="Times New Roman" w:cs="Calibri"/>
+          <w:bCs w:val="0"/>
+          <w:color w:val="auto"/>
+          <w:szCs w:val="24"/>
+          <w:lang w:val="en-GB"/>
+        </w:rPr>
+        <w:t xml:space="preserve"> original units changed to</w:t>
+      </w:r>
+      <w:r>
+        <w:rPr>
+          <w:rFonts w:eastAsia="Times New Roman" w:cs="Calibri"/>
+          <w:bCs w:val="0"/>
+          <w:color w:val="auto"/>
+          <w:szCs w:val="24"/>
+          <w:lang w:val="en-GB"/>
+        </w:rPr>
+        <w:t xml:space="preserve"> 530 in beta release fixes, but this is hectopascals, we change that to </w:t>
+      </w:r>
+      <w:r>
+        <w:rPr>
+          <w:rFonts w:eastAsia="Times New Roman" w:cs="Calibri"/>
+          <w:bCs w:val="0"/>
+          <w:color w:val="auto"/>
+          <w:szCs w:val="24"/>
+          <w:lang w:val="en-GB"/>
+        </w:rPr>
+        <w:t>‘</w:t>
+      </w:r>
+      <w:r>
+        <w:rPr>
+          <w:rFonts w:eastAsia="Times New Roman" w:cs="Calibri"/>
+          <w:bCs w:val="0"/>
+          <w:color w:val="auto"/>
+          <w:szCs w:val="24"/>
+          <w:lang w:val="en-GB"/>
+        </w:rPr>
+        <w:t>060</w:t>
+      </w:r>
+      <w:r>
+        <w:rPr>
+          <w:rFonts w:eastAsia="Times New Roman" w:cs="Calibri"/>
+          <w:bCs w:val="0"/>
+          <w:color w:val="auto"/>
+          <w:szCs w:val="24"/>
+          <w:lang w:val="en-GB"/>
+        </w:rPr>
+        <w:t>’</w:t>
+      </w:r>
+      <w:r>
+        <w:rPr>
+          <w:rFonts w:eastAsia="Times New Roman" w:cs="Calibri"/>
+          <w:bCs w:val="0"/>
+          <w:color w:val="auto"/>
+          <w:szCs w:val="24"/>
+          <w:lang w:val="en-GB"/>
+        </w:rPr>
+        <w:t xml:space="preserve">: </w:t>
+      </w:r>
+      <w:r>
+        <w:rPr>
+          <w:rFonts w:eastAsia="Times New Roman" w:cs="Calibri"/>
+          <w:bCs w:val="0"/>
+          <w:color w:val="auto"/>
+          <w:szCs w:val="24"/>
+          <w:lang w:val="en-GB"/>
+        </w:rPr>
+        <w:t>Celsius</w:t>
+      </w:r>
+    </w:p>
+    <w:p>
+      <w:pPr>
+        <w:pStyle w:val="ListParagraph"/>
+        <w:numPr>
+          <w:ilvl w:val="0"/>
+          <w:numId w:val="27"/>
+        </w:numPr>
+        <w:spacing w:before="0" w:after="0"/>
+        <w:jc w:val="both"/>
+        <w:rPr>
+          <w:rFonts w:eastAsia="Times New Roman" w:cs="Calibri"/>
+          <w:bCs w:val="0"/>
+          <w:color w:val="auto"/>
+          <w:szCs w:val="24"/>
+          <w:lang w:val="en-GB"/>
+        </w:rPr>
+      </w:pPr>
+      <w:proofErr w:type="spellStart"/>
+      <w:r>
+        <w:rPr>
+          <w:rFonts w:eastAsia="Times New Roman" w:cs="Calibri"/>
+          <w:bCs w:val="0"/>
+          <w:color w:val="auto"/>
+          <w:szCs w:val="24"/>
+          <w:lang w:val="en-GB"/>
+        </w:rPr>
+        <w:t>sst</w:t>
+      </w:r>
+      <w:proofErr w:type="spellEnd"/>
+      <w:r>
+        <w:rPr>
+          <w:rFonts w:eastAsia="Times New Roman" w:cs="Calibri"/>
+          <w:bCs w:val="0"/>
+          <w:color w:val="auto"/>
+          <w:szCs w:val="24"/>
+          <w:lang w:val="en-GB"/>
+        </w:rPr>
+        <w:t xml:space="preserve"> </w:t>
+      </w:r>
+      <w:proofErr w:type="spellStart"/>
+      <w:r>
+        <w:rPr>
+          <w:rFonts w:eastAsia="Times New Roman" w:cs="Calibri"/>
+          <w:bCs w:val="0"/>
+          <w:color w:val="auto"/>
+          <w:szCs w:val="24"/>
+          <w:lang w:val="en-GB"/>
+        </w:rPr>
+        <w:t>conversion_method</w:t>
+      </w:r>
+      <w:proofErr w:type="spellEnd"/>
+      <w:r>
+        <w:rPr>
+          <w:rFonts w:eastAsia="Times New Roman" w:cs="Calibri"/>
+          <w:bCs w:val="0"/>
+          <w:color w:val="auto"/>
+          <w:szCs w:val="24"/>
+          <w:lang w:val="en-GB"/>
+        </w:rPr>
+        <w:t xml:space="preserve"> changed to 7 </w:t>
+      </w:r>
+      <w:r>
+        <w:rPr>
+          <w:rFonts w:eastAsia="Times New Roman" w:cs="Calibri"/>
+          <w:bCs w:val="0"/>
+          <w:color w:val="auto"/>
+          <w:szCs w:val="24"/>
+          <w:lang w:val="en-GB"/>
+        </w:rPr>
+        <w:t xml:space="preserve">in beta release fixes, but this </w:t>
+      </w:r>
+      <w:r>
+        <w:rPr>
+          <w:rFonts w:eastAsia="Times New Roman" w:cs="Calibri"/>
+          <w:bCs w:val="0"/>
+          <w:color w:val="auto"/>
+          <w:szCs w:val="24"/>
+          <w:lang w:val="en-GB"/>
+        </w:rPr>
+        <w:t xml:space="preserve">applies to </w:t>
+      </w:r>
+      <w:r>
+        <w:rPr>
+          <w:rFonts w:eastAsia="Times New Roman" w:cs="Calibri"/>
+          <w:bCs w:val="0"/>
+          <w:color w:val="auto"/>
+          <w:szCs w:val="24"/>
+          <w:lang w:val="en-GB"/>
+        </w:rPr>
+        <w:t xml:space="preserve">hectopascals, we </w:t>
+      </w:r>
+      <w:r>
+        <w:rPr>
+          <w:rFonts w:eastAsia="Times New Roman" w:cs="Calibri"/>
+          <w:bCs w:val="0"/>
+          <w:color w:val="auto"/>
+          <w:szCs w:val="24"/>
+          <w:lang w:val="en-GB"/>
+        </w:rPr>
+        <w:t>keep that as 1.</w:t>
+      </w:r>
+      <w:r>
+        <w:rPr>
+          <w:rFonts w:eastAsia="Times New Roman" w:cs="Calibri"/>
+          <w:bCs w:val="0"/>
+          <w:color w:val="auto"/>
+          <w:szCs w:val="24"/>
+          <w:lang w:val="en-GB"/>
+        </w:rPr>
+        <w:t xml:space="preserve"> But 1-‘060’ or 1-‘005’ not in pdf conversion method table….</w:t>
+      </w:r>
+    </w:p>
+    <w:p>
+      <w:pPr>
+        <w:pStyle w:val="ListParagraph"/>
+        <w:spacing w:before="0" w:after="0"/>
+        <w:jc w:val="both"/>
+        <w:rPr>
+          <w:rFonts w:eastAsia="Times New Roman" w:cs="Calibri"/>
+          <w:bCs w:val="0"/>
+          <w:color w:val="auto"/>
+          <w:szCs w:val="24"/>
+          <w:lang w:val="en-GB"/>
+        </w:rPr>
+      </w:pPr>
+    </w:p>
+    <w:p>
+      <w:pPr>
+        <w:jc w:val="both"/>
+      </w:pPr>
+    </w:p>
+    <w:p>
+      <w:pPr>
+        <w:pStyle w:val="Heading2"/>
+      </w:pPr>
+      <w:bookmarkStart w:id="6" w:name="_Toc16060167"/>
+      <w:r>
+        <w:t>ICOADS</w:t>
+      </w:r>
+      <w:r>
+        <w:t xml:space="preserve"> R3.0.0T with</w:t>
+      </w:r>
+      <w:r>
+        <w:t xml:space="preserve"> </w:t>
+      </w:r>
+      <w:r>
+        <w:t>supplementals</w:t>
+      </w:r>
+      <w:bookmarkEnd w:id="6"/>
+    </w:p>
+    <w:p>
+      <w:pPr>
+        <w:pStyle w:val="Heading3"/>
+      </w:pPr>
+      <w:bookmarkStart w:id="7" w:name="_Toc16060168"/>
+      <w:r>
+        <w:t xml:space="preserve">MEDS - </w:t>
+      </w:r>
+      <w:r>
+        <w:t>Canadian drifting buoys</w:t>
+      </w:r>
+      <w:r>
+        <w:t xml:space="preserve"> </w:t>
+      </w:r>
+      <w:r>
+        <w:t>(icoads_r3000_d714)</w:t>
+      </w:r>
+      <w:bookmarkEnd w:id="7"/>
+    </w:p>
+    <w:p>
+      <w:pPr>
+        <w:jc w:val="both"/>
+      </w:pPr>
+      <w:r>
+        <w:t>Model status:</w:t>
+      </w:r>
+      <w:r>
+        <w:t xml:space="preserve"> </w:t>
+      </w:r>
+      <w:r>
+        <w:t>same comments and issues as icoads_r3000</w:t>
+      </w:r>
+    </w:p>
+    <w:p>
+      <w:pPr>
+        <w:spacing w:before="0" w:after="0"/>
+        <w:jc w:val="both"/>
       </w:pPr>
       <w:r>
         <w:t>Now the mapping is complete, using IMMA1 core and attachments or supplemental data where required.</w:t>
@@ -3949,13 +3979,53 @@
     </w:p>
     <w:p>
       <w:pPr>
-        <w:pStyle w:val="Heading2"/>
-      </w:pPr>
-      <w:bookmarkStart w:id="9" w:name="_Toc10537976"/>
-      <w:r>
-        <w:t>imma1 specifics</w:t>
-      </w:r>
-      <w:bookmarkEnd w:id="9"/>
+        <w:spacing w:before="0" w:after="0"/>
+        <w:jc w:val="both"/>
+      </w:pPr>
+    </w:p>
+    <w:p>
+      <w:pPr>
+        <w:spacing w:before="0" w:after="0"/>
+        <w:jc w:val="both"/>
+      </w:pPr>
+      <w:proofErr w:type="spellStart"/>
+      <w:r>
+        <w:t>header.platform_type</w:t>
+      </w:r>
+      <w:proofErr w:type="spellEnd"/>
+      <w:r>
+        <w:t xml:space="preserve"> </w:t>
+      </w:r>
+      <w:proofErr w:type="spellStart"/>
+      <w:r>
+        <w:t>fill_value</w:t>
+      </w:r>
+      <w:proofErr w:type="spellEnd"/>
+      <w:r>
+        <w:t xml:space="preserve"> is 5 now.</w:t>
+      </w:r>
+    </w:p>
+    <w:p>
+      <w:pPr>
+        <w:spacing w:before="0" w:after="0"/>
+        <w:jc w:val="both"/>
+      </w:pPr>
+      <w:proofErr w:type="spellStart"/>
+      <w:r>
+        <w:t>header.primary_station_id_scheme</w:t>
+      </w:r>
+      <w:proofErr w:type="spellEnd"/>
+      <w:r>
+        <w:t xml:space="preserve"> </w:t>
+      </w:r>
+      <w:proofErr w:type="spellStart"/>
+      <w:r>
+        <w:t>fill_value</w:t>
+      </w:r>
+      <w:proofErr w:type="spellEnd"/>
+      <w:r>
+        <w:t xml:space="preserve"> is 4 now</w:t>
+      </w:r>
     </w:p>
     <w:p>
       <w:pPr>
@@ -4140,21 +4210,11 @@
     <w:r>
       <w:t xml:space="preserve"> of </w:t>
     </w:r>
-    <w:r>
-      <w:fldChar w:fldCharType="begin"/>
-    </w:r>
-    <w:r>
-      <w:instrText xml:space="preserve"> NUMPAGES  \* MERGEFORMAT </w:instrText>
-    </w:r>
-    <w:r>
-      <w:fldChar w:fldCharType="separate"/>
-    </w:r>
-    <w:r>
-      <w:t>37</w:t>
-    </w:r>
-    <w:r>
-      <w:fldChar w:fldCharType="end"/>
-    </w:r>
+    <w:fldSimple w:instr=" NUMPAGES  \* MERGEFORMAT ">
+      <w:r>
+        <w:t>37</w:t>
+      </w:r>
+    </w:fldSimple>
     <w:r>
       <w:tab/>
       <w:t xml:space="preserve"> </w:t>
@@ -4169,7 +4229,7 @@
       <w:fldChar w:fldCharType="separate"/>
     </w:r>
     <w:r>
-      <w:t>8/5/19</w:t>
+      <w:t>8/7/19</w:t>
     </w:r>
     <w:r>
       <w:fldChar w:fldCharType="end"/>
@@ -4254,7 +4314,7 @@
             </wp:anchor>
           </w:drawing>
         </mc:Choice>
-        <mc:Fallback xmlns:mo="http://schemas.microsoft.com/office/mac/office/2008/main" xmlns:mv="urn:schemas-microsoft-com:mac:vml" xmlns:a14="http://schemas.microsoft.com/office/drawing/2010/main" xmlns:pic="http://schemas.openxmlformats.org/drawingml/2006/picture" xmlns:a="http://schemas.openxmlformats.org/drawingml/2006/main">
+        <mc:Fallback xmlns:a="http://schemas.openxmlformats.org/drawingml/2006/main" xmlns:pic="http://schemas.openxmlformats.org/drawingml/2006/picture" xmlns:a14="http://schemas.microsoft.com/office/drawing/2010/main" xmlns:mv="urn:schemas-microsoft-com:mac:vml" xmlns:mo="http://schemas.microsoft.com/office/mac/office/2008/main">
           <w:pict w14:anchorId="1C36B77A">
             <v:rect id="Rectangle 3" style="position:absolute;margin-left:-6.3pt;margin-top:-27.05pt;width:603pt;height:83.85pt;z-index:-251658240;visibility:visible;mso-wrap-style:square;mso-width-percent:0;mso-height-percent:0;mso-wrap-distance-left:9pt;mso-wrap-distance-top:0;mso-wrap-distance-right:9pt;mso-wrap-distance-bottom:0;mso-position-horizontal:absolute;mso-position-horizontal-relative:page;mso-position-vertical:absolute;mso-position-vertical-relative:text;mso-width-percent:0;mso-height-percent:0;mso-width-relative:margin;mso-height-relative:margin;v-text-anchor:middle" o:spid="_x0000_s1026" fillcolor="black [3200]" strokecolor="black [1600]" strokeweight="2pt" w14:anchorId="37289272" o:gfxdata="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">
               <w10:wrap anchorx="page"/>
@@ -4650,21 +4710,11 @@
     <w:r>
       <w:t xml:space="preserve"> of </w:t>
     </w:r>
-    <w:r>
-      <w:fldChar w:fldCharType="begin"/>
-    </w:r>
-    <w:r>
-      <w:instrText xml:space="preserve"> NUMPAGES  \* MERGEFORMAT </w:instrText>
-    </w:r>
-    <w:r>
-      <w:fldChar w:fldCharType="separate"/>
-    </w:r>
-    <w:r>
-      <w:t>37</w:t>
-    </w:r>
-    <w:r>
-      <w:fldChar w:fldCharType="end"/>
-    </w:r>
+    <w:fldSimple w:instr=" NUMPAGES  \* MERGEFORMAT ">
+      <w:r>
+        <w:t>37</w:t>
+      </w:r>
+    </w:fldSimple>
     <w:r>
       <w:tab/>
       <w:t xml:space="preserve"> </w:t>
@@ -4679,7 +4729,7 @@
       <w:fldChar w:fldCharType="separate"/>
     </w:r>
     <w:r>
-      <w:t>8/5/19</w:t>
+      <w:t>8/7/19</w:t>
     </w:r>
     <w:r>
       <w:fldChar w:fldCharType="end"/>
@@ -4866,7 +4916,7 @@
             </wp:anchor>
           </w:drawing>
         </mc:Choice>
-        <mc:Fallback xmlns:mo="http://schemas.microsoft.com/office/mac/office/2008/main" xmlns:mv="urn:schemas-microsoft-com:mac:vml" xmlns:a14="http://schemas.microsoft.com/office/drawing/2010/main" xmlns:pic="http://schemas.openxmlformats.org/drawingml/2006/picture" xmlns:a="http://schemas.openxmlformats.org/drawingml/2006/main">
+        <mc:Fallback xmlns:a="http://schemas.openxmlformats.org/drawingml/2006/main" xmlns:pic="http://schemas.openxmlformats.org/drawingml/2006/picture" xmlns:a14="http://schemas.microsoft.com/office/drawing/2010/main" xmlns:mv="urn:schemas-microsoft-com:mac:vml" xmlns:mo="http://schemas.microsoft.com/office/mac/office/2008/main">
           <w:pict w14:anchorId="3CF6B894">
             <v:line id="Straight Connector 16" style="position:absolute;z-index:251668480;visibility:visible;mso-wrap-style:square;mso-width-percent:0;mso-height-percent:0;mso-wrap-distance-left:9pt;mso-wrap-distance-top:0;mso-wrap-distance-right:9pt;mso-wrap-distance-bottom:0;mso-position-horizontal:absolute;mso-position-horizontal-relative:margin;mso-position-vertical:absolute;mso-position-vertical-relative:text;mso-width-percent:0;mso-height-percent:0;mso-width-relative:margin;mso-height-relative:margin" o:spid="_x0000_s1026" strokecolor="#47b3c6" from="-54pt,23.55pt" to="540pt,23.55pt" w14:anchorId="142E4992" o:gfxdata="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">
               <w10:wrap anchorx="margin"/>
@@ -5054,7 +5104,7 @@
             </wp:anchor>
           </w:drawing>
         </mc:Choice>
-        <mc:Fallback xmlns:mo="http://schemas.microsoft.com/office/mac/office/2008/main" xmlns:mv="urn:schemas-microsoft-com:mac:vml" xmlns:ma14="http://schemas.microsoft.com/office/mac/drawingml/2011/main" xmlns:a14="http://schemas.microsoft.com/office/drawing/2010/main" xmlns:pic="http://schemas.openxmlformats.org/drawingml/2006/picture" xmlns:a="http://schemas.openxmlformats.org/drawingml/2006/main">
+        <mc:Fallback xmlns:a="http://schemas.openxmlformats.org/drawingml/2006/main" xmlns:pic="http://schemas.openxmlformats.org/drawingml/2006/picture" xmlns:a14="http://schemas.microsoft.com/office/drawing/2010/main" xmlns:ma14="http://schemas.microsoft.com/office/mac/drawingml/2011/main" xmlns:mv="urn:schemas-microsoft-com:mac:vml" xmlns:mo="http://schemas.microsoft.com/office/mac/office/2008/main">
           <w:pict w14:anchorId="7C0EA588">
             <v:rect id="Rectangle 4" style="position:absolute;margin-left:0;margin-top:117.8pt;width:603pt;height:55.75pt;z-index:-251664384;visibility:visible;mso-wrap-style:square;mso-width-percent:0;mso-height-percent:0;mso-wrap-distance-left:9pt;mso-wrap-distance-top:0;mso-wrap-distance-right:9pt;mso-wrap-distance-bottom:0;mso-position-horizontal:left;mso-position-horizontal-relative:page;mso-position-vertical:absolute;mso-position-vertical-relative:text;mso-width-percent:0;mso-height-percent:0;mso-width-relative:margin;mso-height-relative:margin;v-text-anchor:middle" o:spid="_x0000_s1026" fillcolor="#7a0b2c" stroked="f" strokeweight="2pt" w14:anchorId="5FBEBC42" o:gfxdata="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">
               <w10:wrap anchorx="page"/>
@@ -5103,7 +5153,7 @@
                       <a:effectLst/>
                       <a:extLst>
                         <a:ext uri="{C572A759-6A51-4108-AA02-DFA0A04FC94B}">
-                          <ma14:wrappingTextBoxFlag xmlns="" xmlns:mo="http://schemas.microsoft.com/office/mac/office/2008/main" xmlns:mv="urn:schemas-microsoft-com:mac:vml" xmlns:o="urn:schemas-microsoft-com:office:office" xmlns:v="urn:schemas-microsoft-com:vml" xmlns:w10="urn:schemas-microsoft-com:office:word" xmlns:w="http://schemas.openxmlformats.org/wordprocessingml/2006/main" xmlns:ma14="http://schemas.microsoft.com/office/mac/drawingml/2011/main"/>
+                          <ma14:wrappingTextBoxFlag xmlns:ma14="http://schemas.microsoft.com/office/mac/drawingml/2011/main" xmlns:w="http://schemas.openxmlformats.org/wordprocessingml/2006/main" xmlns:w10="urn:schemas-microsoft-com:office:word" xmlns:v="urn:schemas-microsoft-com:vml" xmlns:o="urn:schemas-microsoft-com:office:office" xmlns:mv="urn:schemas-microsoft-com:mac:vml" xmlns:mo="http://schemas.microsoft.com/office/mac/office/2008/main" xmlns=""/>
                         </a:ext>
                       </a:extLst>
                     </wps:spPr>
@@ -5327,7 +5377,7 @@
                   </a:ln>
                   <a:extLst>
                     <a:ext uri="{53640926-AAD7-44d8-BBD7-CCE9431645EC}">
-                      <a14:shadowObscured xmlns:mo="http://schemas.microsoft.com/office/mac/office/2008/main" xmlns:mv="urn:schemas-microsoft-com:mac:vml" xmlns="" xmlns:o="urn:schemas-microsoft-com:office:office" xmlns:v="urn:schemas-microsoft-com:vml" xmlns:w10="urn:schemas-microsoft-com:office:word" xmlns:w="http://schemas.openxmlformats.org/wordprocessingml/2006/main" xmlns:a14="http://schemas.microsoft.com/office/drawing/2010/main" xmlns:ma14="http://schemas.microsoft.com/office/mac/drawingml/2011/main"/>
+                      <a14:shadowObscured xmlns:ma14="http://schemas.microsoft.com/office/mac/drawingml/2011/main" xmlns:a14="http://schemas.microsoft.com/office/drawing/2010/main" xmlns:w="http://schemas.openxmlformats.org/wordprocessingml/2006/main" xmlns:w10="urn:schemas-microsoft-com:office:word" xmlns:v="urn:schemas-microsoft-com:vml" xmlns:o="urn:schemas-microsoft-com:office:office" xmlns="" xmlns:mv="urn:schemas-microsoft-com:mac:vml" xmlns:mo="http://schemas.microsoft.com/office/mac/office/2008/main"/>
                     </a:ext>
                   </a:extLst>
                 </pic:spPr>
@@ -5520,7 +5570,7 @@
             </wp:anchor>
           </w:drawing>
         </mc:Choice>
-        <mc:Fallback xmlns:mo="http://schemas.microsoft.com/office/mac/office/2008/main" xmlns:mv="urn:schemas-microsoft-com:mac:vml" xmlns:a14="http://schemas.microsoft.com/office/drawing/2010/main" xmlns:pic="http://schemas.openxmlformats.org/drawingml/2006/picture" xmlns:a="http://schemas.openxmlformats.org/drawingml/2006/main">
+        <mc:Fallback xmlns:a="http://schemas.openxmlformats.org/drawingml/2006/main" xmlns:pic="http://schemas.openxmlformats.org/drawingml/2006/picture" xmlns:a14="http://schemas.microsoft.com/office/drawing/2010/main" xmlns:mv="urn:schemas-microsoft-com:mac:vml" xmlns:mo="http://schemas.microsoft.com/office/mac/office/2008/main">
           <w:pict w14:anchorId="2FF1123A">
             <v:line id="Straight Connector 42" style="position:absolute;z-index:251702272;visibility:visible;mso-wrap-style:square;mso-width-percent:0;mso-height-percent:0;mso-wrap-distance-left:9pt;mso-wrap-distance-top:0;mso-wrap-distance-right:9pt;mso-wrap-distance-bottom:0;mso-position-horizontal:absolute;mso-position-horizontal-relative:margin;mso-position-vertical:absolute;mso-position-vertical-relative:text;mso-width-percent:0;mso-height-percent:0;mso-width-relative:margin;mso-height-relative:margin" o:spid="_x0000_s1026" strokecolor="#7a0b2c" from="-54pt,23.55pt" to="540pt,23.55pt" w14:anchorId="28582C65" o:gfxdata="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">
               <w10:wrap anchorx="margin"/>
@@ -5677,7 +5727,7 @@
                       <a:effectLst/>
                       <a:extLst>
                         <a:ext uri="{C572A759-6A51-4108-AA02-DFA0A04FC94B}">
-                          <ma14:wrappingTextBoxFlag xmlns="" xmlns:mo="http://schemas.microsoft.com/office/mac/office/2008/main" xmlns:mv="urn:schemas-microsoft-com:mac:vml" xmlns:o="urn:schemas-microsoft-com:office:office" xmlns:v="urn:schemas-microsoft-com:vml" xmlns:w10="urn:schemas-microsoft-com:office:word" xmlns:w="http://schemas.openxmlformats.org/wordprocessingml/2006/main" xmlns:ma14="http://schemas.microsoft.com/office/mac/drawingml/2011/main"/>
+                          <ma14:wrappingTextBoxFlag xmlns:ma14="http://schemas.microsoft.com/office/mac/drawingml/2011/main" xmlns:w="http://schemas.openxmlformats.org/wordprocessingml/2006/main" xmlns:w10="urn:schemas-microsoft-com:office:word" xmlns:v="urn:schemas-microsoft-com:vml" xmlns:o="urn:schemas-microsoft-com:office:office" xmlns:mv="urn:schemas-microsoft-com:mac:vml" xmlns:mo="http://schemas.microsoft.com/office/mac/office/2008/main" xmlns=""/>
                         </a:ext>
                       </a:extLst>
                     </wps:spPr>
@@ -5833,7 +5883,7 @@
             </wp:anchor>
           </w:drawing>
         </mc:Choice>
-        <mc:Fallback xmlns:mo="http://schemas.microsoft.com/office/mac/office/2008/main" xmlns:mv="urn:schemas-microsoft-com:mac:vml" xmlns:ma14="http://schemas.microsoft.com/office/mac/drawingml/2011/main" xmlns:a14="http://schemas.microsoft.com/office/drawing/2010/main" xmlns:pic="http://schemas.openxmlformats.org/drawingml/2006/picture" xmlns:a="http://schemas.openxmlformats.org/drawingml/2006/main">
+        <mc:Fallback xmlns:a="http://schemas.openxmlformats.org/drawingml/2006/main" xmlns:pic="http://schemas.openxmlformats.org/drawingml/2006/picture" xmlns:a14="http://schemas.microsoft.com/office/drawing/2010/main" xmlns:ma14="http://schemas.microsoft.com/office/mac/drawingml/2011/main" xmlns:mv="urn:schemas-microsoft-com:mac:vml" xmlns:mo="http://schemas.microsoft.com/office/mac/office/2008/main">
           <w:pict w14:anchorId="46D0E3A0">
             <v:rect id="Rectangle 13" style="position:absolute;margin-left:0;margin-top:0;width:603pt;height:91.6pt;z-index:-251643904;visibility:visible;mso-wrap-style:square;mso-width-percent:0;mso-height-percent:0;mso-wrap-distance-left:9pt;mso-wrap-distance-top:0;mso-wrap-distance-right:9pt;mso-wrap-distance-bottom:0;mso-position-horizontal:left;mso-position-horizontal-relative:page;mso-position-vertical:absolute;mso-position-vertical-relative:page;mso-width-percent:0;mso-height-percent:0;mso-width-relative:margin;mso-height-relative:margin;v-text-anchor:middle" o:spid="_x0000_s1026" fillcolor="#47b3c6" stroked="f" strokeweight="2pt" w14:anchorId="4AD5BE7A" o:gfxdata="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">
               <w10:wrap type="through" anchorx="page" anchory="page"/>
@@ -8565,6 +8615,119 @@
     <w:nsid w:val="73351140"/>
     <w:multiLevelType w:val="hybridMultilevel"/>
     <w:tmpl w:val="EC123500"/>
+    <w:lvl w:ilvl="0" w:tplc="04090001">
+      <w:start w:val="1"/>
+      <w:numFmt w:val="bullet"/>
+      <w:lvlText w:val=""/>
+      <w:lvlJc w:val="left"/>
+      <w:pPr>
+        <w:ind w:left="720" w:hanging="360"/>
+      </w:pPr>
+      <w:rPr>
+        <w:rFonts w:ascii="Symbol" w:hAnsi="Symbol" w:hint="default"/>
+      </w:rPr>
+    </w:lvl>
+    <w:lvl w:ilvl="1" w:tplc="04090003" w:tentative="1">
+      <w:start w:val="1"/>
+      <w:numFmt w:val="bullet"/>
+      <w:lvlText w:val="o"/>
+      <w:lvlJc w:val="left"/>
+      <w:pPr>
+        <w:ind w:left="1440" w:hanging="360"/>
+      </w:pPr>
+      <w:rPr>
+        <w:rFonts w:ascii="Courier New" w:hAnsi="Courier New" w:cs="Courier New" w:hint="default"/>
+      </w:rPr>
+    </w:lvl>
+    <w:lvl w:ilvl="2" w:tplc="04090005" w:tentative="1">
+      <w:start w:val="1"/>
+      <w:numFmt w:val="bullet"/>
+      <w:lvlText w:val=""/>
+      <w:lvlJc w:val="left"/>
+      <w:pPr>
+        <w:ind w:left="2160" w:hanging="360"/>
+      </w:pPr>
+      <w:rPr>
+        <w:rFonts w:ascii="Wingdings" w:hAnsi="Wingdings" w:hint="default"/>
+      </w:rPr>
+    </w:lvl>
+    <w:lvl w:ilvl="3" w:tplc="04090001" w:tentative="1">
+      <w:start w:val="1"/>
+      <w:numFmt w:val="bullet"/>
+      <w:lvlText w:val=""/>
+      <w:lvlJc w:val="left"/>
+      <w:pPr>
+        <w:ind w:left="2880" w:hanging="360"/>
+      </w:pPr>
+      <w:rPr>
+        <w:rFonts w:ascii="Symbol" w:hAnsi="Symbol" w:hint="default"/>
+      </w:rPr>
+    </w:lvl>
+    <w:lvl w:ilvl="4" w:tplc="04090003" w:tentative="1">
+      <w:start w:val="1"/>
+      <w:numFmt w:val="bullet"/>
+      <w:lvlText w:val="o"/>
+      <w:lvlJc w:val="left"/>
+      <w:pPr>
+        <w:ind w:left="3600" w:hanging="360"/>
+      </w:pPr>
+      <w:rPr>
+        <w:rFonts w:ascii="Courier New" w:hAnsi="Courier New" w:cs="Courier New" w:hint="default"/>
+      </w:rPr>
+    </w:lvl>
+    <w:lvl w:ilvl="5" w:tplc="04090005" w:tentative="1">
+      <w:start w:val="1"/>
+      <w:numFmt w:val="bullet"/>
+      <w:lvlText w:val=""/>
+      <w:lvlJc w:val="left"/>
+      <w:pPr>
+        <w:ind w:left="4320" w:hanging="360"/>
+      </w:pPr>
+      <w:rPr>
+        <w:rFonts w:ascii="Wingdings" w:hAnsi="Wingdings" w:hint="default"/>
+      </w:rPr>
+    </w:lvl>
+    <w:lvl w:ilvl="6" w:tplc="04090001" w:tentative="1">
+      <w:start w:val="1"/>
+      <w:numFmt w:val="bullet"/>
+      <w:lvlText w:val=""/>
+      <w:lvlJc w:val="left"/>
+      <w:pPr>
+        <w:ind w:left="5040" w:hanging="360"/>
+      </w:pPr>
+      <w:rPr>
+        <w:rFonts w:ascii="Symbol" w:hAnsi="Symbol" w:hint="default"/>
+      </w:rPr>
+    </w:lvl>
+    <w:lvl w:ilvl="7" w:tplc="04090003" w:tentative="1">
+      <w:start w:val="1"/>
+      <w:numFmt w:val="bullet"/>
+      <w:lvlText w:val="o"/>
+      <w:lvlJc w:val="left"/>
+      <w:pPr>
+        <w:ind w:left="5760" w:hanging="360"/>
+      </w:pPr>
+      <w:rPr>
+        <w:rFonts w:ascii="Courier New" w:hAnsi="Courier New" w:cs="Courier New" w:hint="default"/>
+      </w:rPr>
+    </w:lvl>
+    <w:lvl w:ilvl="8" w:tplc="04090005" w:tentative="1">
+      <w:start w:val="1"/>
+      <w:numFmt w:val="bullet"/>
+      <w:lvlText w:val=""/>
+      <w:lvlJc w:val="left"/>
+      <w:pPr>
+        <w:ind w:left="6480" w:hanging="360"/>
+      </w:pPr>
+      <w:rPr>
+        <w:rFonts w:ascii="Wingdings" w:hAnsi="Wingdings" w:hint="default"/>
+      </w:rPr>
+    </w:lvl>
+  </w:abstractNum>
+  <w:abstractNum w:abstractNumId="29" w15:restartNumberingAfterBreak="0">
+    <w:nsid w:val="7C494BB8"/>
+    <w:multiLevelType w:val="hybridMultilevel"/>
+    <w:tmpl w:val="09429936"/>
     <w:lvl w:ilvl="0" w:tplc="04090001">
       <w:start w:val="1"/>
       <w:numFmt w:val="bullet"/>
@@ -8760,6 +8923,9 @@
   </w:num>
   <w:num w:numId="29">
     <w:abstractNumId w:val="7"/>
+  </w:num>
+  <w:num w:numId="30">
+    <w:abstractNumId w:val="29"/>
   </w:num>
   <w:numIdMacAtCleanup w:val="24"/>
 </w:numbering>
@@ -9407,7 +9573,6 @@
   <w:style w:type="character" w:default="1" w:styleId="DefaultParagraphFont">
     <w:name w:val="Default Paragraph Font"/>
     <w:uiPriority w:val="1"/>
-    <w:semiHidden/>
     <w:unhideWhenUsed/>
   </w:style>
   <w:style w:type="table" w:default="1" w:styleId="TableNormal">
@@ -10858,7 +11023,7 @@
 </file>
 
 <file path=customXml/itemProps1.xml><?xml version="1.0" encoding="utf-8"?>
-<ds:datastoreItem xmlns:ds="http://schemas.openxmlformats.org/officeDocument/2006/customXml" ds:itemID="{69AED7F1-5A67-7149-BB1B-BCDA2BFD98E1}">
+<ds:datastoreItem xmlns:ds="http://schemas.openxmlformats.org/officeDocument/2006/customXml" ds:itemID="{B9552510-6D9A-BA4F-9C29-996420AAA246}">
   <ds:schemaRefs>
     <ds:schemaRef ds:uri="http://schemas.openxmlformats.org/officeDocument/2006/bibliography"/>
   </ds:schemaRefs>

</xml_diff>